<commit_message>
Adiciona novas informações no arquivo
</commit_message>
<xml_diff>
--- a/florESer.docx
+++ b/florESer.docx
@@ -1,6 +1,6 @@
 
 <file path=word/document.xml><?xml version="1.0" encoding="utf-8"?>
-<w:document xmlns:wpc="http://schemas.microsoft.com/office/word/2010/wordprocessingCanvas" xmlns:cx="http://schemas.microsoft.com/office/drawing/2014/chartex" xmlns:cx1="http://schemas.microsoft.com/office/drawing/2015/9/8/chartex" xmlns:cx2="http://schemas.microsoft.com/office/drawing/2015/10/21/chartex" xmlns:cx3="http://schemas.microsoft.com/office/drawing/2016/5/9/chartex" xmlns:cx4="http://schemas.microsoft.com/office/drawing/2016/5/10/chartex" xmlns:cx5="http://schemas.microsoft.com/office/drawing/2016/5/11/chartex" xmlns:cx6="http://schemas.microsoft.com/office/drawing/2016/5/12/chartex" xmlns:cx7="http://schemas.microsoft.com/office/drawing/2016/5/13/chartex" xmlns:cx8="http://schemas.microsoft.com/office/drawing/2016/5/14/chartex" xmlns:mc="http://schemas.openxmlformats.org/markup-compatibility/2006" xmlns:aink="http://schemas.microsoft.com/office/drawing/2016/ink" xmlns:am3d="http://schemas.microsoft.com/office/drawing/2017/model3d" xmlns:o="urn:schemas-microsoft-com:office:office" xmlns:r="http://schemas.openxmlformats.org/officeDocument/2006/relationships" xmlns:m="http://schemas.openxmlformats.org/officeDocument/2006/math" xmlns:v="urn:schemas-microsoft-com:vml" xmlns:wp14="http://schemas.microsoft.com/office/word/2010/wordprocessingDrawing" xmlns:wp="http://schemas.openxmlformats.org/drawingml/2006/wordprocessingDrawing" xmlns:w10="urn:schemas-microsoft-com:office:word" xmlns:w="http://schemas.openxmlformats.org/wordprocessingml/2006/main" xmlns:w14="http://schemas.microsoft.com/office/word/2010/wordml" xmlns:w15="http://schemas.microsoft.com/office/word/2012/wordml" xmlns:w16cid="http://schemas.microsoft.com/office/word/2016/wordml/cid" xmlns:w16se="http://schemas.microsoft.com/office/word/2015/wordml/symex" xmlns:wpg="http://schemas.microsoft.com/office/word/2010/wordprocessingGroup" xmlns:wpi="http://schemas.microsoft.com/office/word/2010/wordprocessingInk" xmlns:wne="http://schemas.microsoft.com/office/word/2006/wordml" xmlns:wps="http://schemas.microsoft.com/office/word/2010/wordprocessingShape" mc:Ignorable="w14 w15 w16se w16cid wp14">
+<w:document xmlns:wpc="http://schemas.microsoft.com/office/word/2010/wordprocessingCanvas" xmlns:cx="http://schemas.microsoft.com/office/drawing/2014/chartex" xmlns:cx1="http://schemas.microsoft.com/office/drawing/2015/9/8/chartex" xmlns:cx2="http://schemas.microsoft.com/office/drawing/2015/10/21/chartex" xmlns:cx3="http://schemas.microsoft.com/office/drawing/2016/5/9/chartex" xmlns:cx4="http://schemas.microsoft.com/office/drawing/2016/5/10/chartex" xmlns:cx5="http://schemas.microsoft.com/office/drawing/2016/5/11/chartex" xmlns:cx6="http://schemas.microsoft.com/office/drawing/2016/5/12/chartex" xmlns:cx7="http://schemas.microsoft.com/office/drawing/2016/5/13/chartex" xmlns:cx8="http://schemas.microsoft.com/office/drawing/2016/5/14/chartex" xmlns:mc="http://schemas.openxmlformats.org/markup-compatibility/2006" xmlns:aink="http://schemas.microsoft.com/office/drawing/2016/ink" xmlns:am3d="http://schemas.microsoft.com/office/drawing/2017/model3d" xmlns:o="urn:schemas-microsoft-com:office:office" xmlns:oel="http://schemas.microsoft.com/office/2019/extlst" xmlns:r="http://schemas.openxmlformats.org/officeDocument/2006/relationships" xmlns:m="http://schemas.openxmlformats.org/officeDocument/2006/math" xmlns:v="urn:schemas-microsoft-com:vml" xmlns:wp14="http://schemas.microsoft.com/office/word/2010/wordprocessingDrawing" xmlns:wp="http://schemas.openxmlformats.org/drawingml/2006/wordprocessingDrawing" xmlns:w10="urn:schemas-microsoft-com:office:word" xmlns:w="http://schemas.openxmlformats.org/wordprocessingml/2006/main" xmlns:w14="http://schemas.microsoft.com/office/word/2010/wordml" xmlns:w15="http://schemas.microsoft.com/office/word/2012/wordml" xmlns:w16cex="http://schemas.microsoft.com/office/word/2018/wordml/cex" xmlns:w16cid="http://schemas.microsoft.com/office/word/2016/wordml/cid" xmlns:w16="http://schemas.microsoft.com/office/word/2018/wordml" xmlns:w16du="http://schemas.microsoft.com/office/word/2023/wordml/word16du" xmlns:w16sdtdh="http://schemas.microsoft.com/office/word/2020/wordml/sdtdatahash" xmlns:w16sdtfl="http://schemas.microsoft.com/office/word/2024/wordml/sdtformatlock" xmlns:w16se="http://schemas.microsoft.com/office/word/2015/wordml/symex" xmlns:wpg="http://schemas.microsoft.com/office/word/2010/wordprocessingGroup" xmlns:wpi="http://schemas.microsoft.com/office/word/2010/wordprocessingInk" xmlns:wne="http://schemas.microsoft.com/office/word/2006/wordml" xmlns:wps="http://schemas.microsoft.com/office/word/2010/wordprocessingShape" mc:Ignorable="w14 w15 w16se w16cid w16 w16cex w16sdtdh w16sdtfl w16du wp14">
   <w:body>
     <w:p>
       <w:pPr>
@@ -148,7 +148,7 @@
           <w:lang w:eastAsia="pt-BR"/>
           <w14:ligatures w14:val="none"/>
         </w:rPr>
-        <w:t>MATHEUS CARVALHO SANTOS</w:t>
+        <w:t>KEVEN PEREIRA LEITE</w:t>
       </w:r>
     </w:p>
     <w:p>
@@ -170,7 +170,7 @@
           <w:lang w:eastAsia="pt-BR"/>
           <w14:ligatures w14:val="none"/>
         </w:rPr>
-        <w:t>SABRINA SILVA ROSA</w:t>
+        <w:t>JOÃO RICARDO PEREIRA ALVES</w:t>
       </w:r>
     </w:p>
     <w:p>
@@ -192,16 +192,29 @@
           <w:lang w:eastAsia="pt-BR"/>
           <w14:ligatures w14:val="none"/>
         </w:rPr>
-        <w:t>SAULO</w:t>
-      </w:r>
-      <w:r>
-        <w:rPr>
-          <w:rFonts w:ascii="Arial" w:eastAsia="Times New Roman" w:hAnsi="Arial" w:cs="Arial"/>
-          <w:kern w:val="0"/>
-          <w:lang w:eastAsia="pt-BR"/>
-          <w14:ligatures w14:val="none"/>
-        </w:rPr>
-        <w:t xml:space="preserve"> ZAMBOM</w:t>
+        <w:t>MATHEUS CARVALHO SANTOS</w:t>
+      </w:r>
+    </w:p>
+    <w:p>
+      <w:pPr>
+        <w:spacing w:after="120"/>
+        <w:ind w:left="360"/>
+        <w:jc w:val="center"/>
+        <w:rPr>
+          <w:rFonts w:ascii="Arial" w:eastAsia="Times New Roman" w:hAnsi="Arial" w:cs="Arial"/>
+          <w:kern w:val="0"/>
+          <w:lang w:eastAsia="pt-BR"/>
+          <w14:ligatures w14:val="none"/>
+        </w:rPr>
+      </w:pPr>
+      <w:r>
+        <w:rPr>
+          <w:rFonts w:ascii="Arial" w:eastAsia="Times New Roman" w:hAnsi="Arial" w:cs="Arial"/>
+          <w:kern w:val="0"/>
+          <w:lang w:eastAsia="pt-BR"/>
+          <w14:ligatures w14:val="none"/>
+        </w:rPr>
+        <w:t>SABRINA SILVA ROSA</w:t>
       </w:r>
     </w:p>
     <w:p>
@@ -545,7 +558,7 @@
           <w:lang w:eastAsia="pt-BR"/>
           <w14:ligatures w14:val="none"/>
         </w:rPr>
-        <w:t>MATHEUS CARVALHO SANTOS</w:t>
+        <w:t>KEVEN PEREIRA LEITE</w:t>
       </w:r>
     </w:p>
     <w:p>
@@ -567,7 +580,7 @@
           <w:lang w:eastAsia="pt-BR"/>
           <w14:ligatures w14:val="none"/>
         </w:rPr>
-        <w:t>SABRINA SILVA ROSA</w:t>
+        <w:t>JOÃO RICARDO PEREIRA ALVES</w:t>
       </w:r>
     </w:p>
     <w:p>
@@ -589,75 +602,7 @@
           <w:lang w:eastAsia="pt-BR"/>
           <w14:ligatures w14:val="none"/>
         </w:rPr>
-        <w:t>SAULO</w:t>
-      </w:r>
-      <w:r>
-        <w:rPr>
-          <w:rFonts w:ascii="Arial" w:eastAsia="Times New Roman" w:hAnsi="Arial" w:cs="Arial"/>
-          <w:kern w:val="0"/>
-          <w:lang w:eastAsia="pt-BR"/>
-          <w14:ligatures w14:val="none"/>
-        </w:rPr>
-        <w:t xml:space="preserve"> ZAMBOM</w:t>
-      </w:r>
-    </w:p>
-    <w:p>
-      <w:pPr>
-        <w:spacing w:after="240"/>
-        <w:ind w:left="360"/>
-        <w:rPr>
-          <w:rFonts w:ascii="Arial" w:eastAsia="Times New Roman" w:hAnsi="Arial" w:cs="Arial"/>
-          <w:kern w:val="0"/>
-          <w:lang w:eastAsia="pt-BR"/>
-          <w14:ligatures w14:val="none"/>
-        </w:rPr>
-      </w:pPr>
-      <w:r>
-        <w:rPr>
-          <w:rFonts w:ascii="Arial" w:eastAsia="Times New Roman" w:hAnsi="Arial" w:cs="Arial"/>
-          <w:kern w:val="0"/>
-          <w:lang w:eastAsia="pt-BR"/>
-          <w14:ligatures w14:val="none"/>
-        </w:rPr>
-        <w:br/>
-      </w:r>
-      <w:r>
-        <w:rPr>
-          <w:rFonts w:ascii="Arial" w:eastAsia="Times New Roman" w:hAnsi="Arial" w:cs="Arial"/>
-          <w:kern w:val="0"/>
-          <w:lang w:eastAsia="pt-BR"/>
-          <w14:ligatures w14:val="none"/>
-        </w:rPr>
-        <w:br/>
-      </w:r>
-      <w:bookmarkStart w:id="0" w:name="_GoBack"/>
-      <w:bookmarkEnd w:id="0"/>
-      <w:r>
-        <w:rPr>
-          <w:rFonts w:ascii="Arial" w:eastAsia="Times New Roman" w:hAnsi="Arial" w:cs="Arial"/>
-          <w:kern w:val="0"/>
-          <w:lang w:eastAsia="pt-BR"/>
-          <w14:ligatures w14:val="none"/>
-        </w:rPr>
-        <w:br/>
-      </w:r>
-      <w:r>
-        <w:rPr>
-          <w:rFonts w:ascii="Arial" w:eastAsia="Times New Roman" w:hAnsi="Arial" w:cs="Arial"/>
-          <w:kern w:val="0"/>
-          <w:lang w:eastAsia="pt-BR"/>
-          <w14:ligatures w14:val="none"/>
-        </w:rPr>
-        <w:br/>
-      </w:r>
-      <w:r>
-        <w:rPr>
-          <w:rFonts w:ascii="Arial" w:eastAsia="Times New Roman" w:hAnsi="Arial" w:cs="Arial"/>
-          <w:kern w:val="0"/>
-          <w:lang w:eastAsia="pt-BR"/>
-          <w14:ligatures w14:val="none"/>
-        </w:rPr>
-        <w:br/>
+        <w:t>MATHEUS CARVALHO SANTOS</w:t>
       </w:r>
     </w:p>
     <w:p>
@@ -672,6 +617,76 @@
           <w14:ligatures w14:val="none"/>
         </w:rPr>
       </w:pPr>
+      <w:r>
+        <w:rPr>
+          <w:rFonts w:ascii="Arial" w:eastAsia="Times New Roman" w:hAnsi="Arial" w:cs="Arial"/>
+          <w:kern w:val="0"/>
+          <w:lang w:eastAsia="pt-BR"/>
+          <w14:ligatures w14:val="none"/>
+        </w:rPr>
+        <w:t>SABRINA SILVA ROSA</w:t>
+      </w:r>
+    </w:p>
+    <w:p>
+      <w:pPr>
+        <w:spacing w:after="240"/>
+        <w:ind w:left="360"/>
+        <w:rPr>
+          <w:rFonts w:ascii="Arial" w:eastAsia="Times New Roman" w:hAnsi="Arial" w:cs="Arial"/>
+          <w:kern w:val="0"/>
+          <w:lang w:eastAsia="pt-BR"/>
+          <w14:ligatures w14:val="none"/>
+        </w:rPr>
+      </w:pPr>
+      <w:r>
+        <w:rPr>
+          <w:rFonts w:ascii="Arial" w:eastAsia="Times New Roman" w:hAnsi="Arial" w:cs="Arial"/>
+          <w:kern w:val="0"/>
+          <w:lang w:eastAsia="pt-BR"/>
+          <w14:ligatures w14:val="none"/>
+        </w:rPr>
+        <w:br/>
+      </w:r>
+      <w:r>
+        <w:rPr>
+          <w:rFonts w:ascii="Arial" w:eastAsia="Times New Roman" w:hAnsi="Arial" w:cs="Arial"/>
+          <w:kern w:val="0"/>
+          <w:lang w:eastAsia="pt-BR"/>
+          <w14:ligatures w14:val="none"/>
+        </w:rPr>
+        <w:br/>
+      </w:r>
+      <w:r>
+        <w:rPr>
+          <w:rFonts w:ascii="Arial" w:eastAsia="Times New Roman" w:hAnsi="Arial" w:cs="Arial"/>
+          <w:kern w:val="0"/>
+          <w:lang w:eastAsia="pt-BR"/>
+          <w14:ligatures w14:val="none"/>
+        </w:rPr>
+        <w:br/>
+      </w:r>
+      <w:r>
+        <w:rPr>
+          <w:rFonts w:ascii="Arial" w:eastAsia="Times New Roman" w:hAnsi="Arial" w:cs="Arial"/>
+          <w:kern w:val="0"/>
+          <w:lang w:eastAsia="pt-BR"/>
+          <w14:ligatures w14:val="none"/>
+        </w:rPr>
+        <w:br/>
+      </w:r>
+    </w:p>
+    <w:p>
+      <w:pPr>
+        <w:spacing w:after="120"/>
+        <w:ind w:left="360"/>
+        <w:jc w:val="center"/>
+        <w:rPr>
+          <w:rFonts w:ascii="Arial" w:eastAsia="Times New Roman" w:hAnsi="Arial" w:cs="Arial"/>
+          <w:kern w:val="0"/>
+          <w:lang w:eastAsia="pt-BR"/>
+          <w14:ligatures w14:val="none"/>
+        </w:rPr>
+      </w:pPr>
       <w:proofErr w:type="spellStart"/>
       <w:r>
         <w:rPr>
@@ -733,7 +748,19 @@
         <w:rPr>
           <w:rFonts w:ascii="Arial" w:hAnsi="Arial" w:cs="Arial"/>
         </w:rPr>
-        <w:t xml:space="preserve">Trabalho do Projeto da disciplina de Projeto Integrador I, </w:t>
+        <w:t xml:space="preserve">Trabalho do Projeto da disciplina de Projeto Integrador </w:t>
+      </w:r>
+      <w:r>
+        <w:rPr>
+          <w:rFonts w:ascii="Arial" w:hAnsi="Arial" w:cs="Arial"/>
+        </w:rPr>
+        <w:t>II</w:t>
+      </w:r>
+      <w:r>
+        <w:rPr>
+          <w:rFonts w:ascii="Arial" w:hAnsi="Arial" w:cs="Arial"/>
+        </w:rPr>
+        <w:t xml:space="preserve">, </w:t>
       </w:r>
       <w:r>
         <w:rPr>
@@ -2315,61 +2342,61 @@
       <w:pPr>
         <w:pStyle w:val="Ttulo1"/>
       </w:pPr>
-      <w:bookmarkStart w:id="1" w:name="_Toc198503238"/>
+      <w:bookmarkStart w:id="0" w:name="_Toc198503238"/>
       <w:r>
         <w:t xml:space="preserve">1 </w:t>
       </w:r>
       <w:r>
         <w:t>INTRODUÇÃO</w:t>
       </w:r>
+      <w:bookmarkEnd w:id="0"/>
+    </w:p>
+    <w:p>
+      <w:pPr>
+        <w:jc w:val="both"/>
+        <w:rPr>
+          <w:rFonts w:ascii="Arial" w:hAnsi="Arial" w:cs="Arial"/>
+        </w:rPr>
+      </w:pPr>
+      <w:r>
+        <w:rPr>
+          <w:rFonts w:ascii="Arial" w:hAnsi="Arial" w:cs="Arial"/>
+        </w:rPr>
+        <w:t xml:space="preserve">O processo acelerado de urbanização tem provocado a perda significativa de cobertura vegetal em centros urbanos, impactando negativamente o equilíbrio ambiental, a biodiversidade e a qualidade de vida das populações (FORMAN, 2008; RIBEIRO, 2013). Em resposta a essa realidade, iniciativas tecnológicas que promovem o reflorestamento e o engajamento comunitário vêm ganhando destaque nas estratégias de desenvolvimento urbano sustentável. </w:t>
+      </w:r>
+    </w:p>
+    <w:p>
+      <w:pPr>
+        <w:jc w:val="both"/>
+        <w:rPr>
+          <w:rFonts w:ascii="Arial" w:hAnsi="Arial" w:cs="Arial"/>
+        </w:rPr>
+      </w:pPr>
+      <w:r>
+        <w:rPr>
+          <w:rFonts w:ascii="Arial" w:hAnsi="Arial" w:cs="Arial"/>
+        </w:rPr>
+        <w:t>Este artigo apresenta o projeto de desenvolvimento de uma plataforma digital com foco no estado do Espírito Santo, cujo objetivo é incentivar o plantio de espécies da flora nativa em áreas urbanas e periurbanas, promovendo a restauração ecológica e a redução das emissões de carbono, consequentemente contribuindo com a mitigação das mudanças climáticas. A iniciativa visa, futuramente, ser expandida para outras regiões metropolitanas do Brasil</w:t>
+      </w:r>
+      <w:r>
+        <w:rPr>
+          <w:rFonts w:ascii="Arial" w:hAnsi="Arial" w:cs="Arial"/>
+        </w:rPr>
+        <w:t>.</w:t>
+      </w:r>
+    </w:p>
+    <w:p>
+      <w:pPr>
+        <w:pStyle w:val="Ttulo2"/>
+      </w:pPr>
+      <w:bookmarkStart w:id="1" w:name="_Toc198503239"/>
+      <w:r>
+        <w:t xml:space="preserve">1.1 </w:t>
+      </w:r>
+      <w:r>
+        <w:t>O Problema</w:t>
+      </w:r>
       <w:bookmarkEnd w:id="1"/>
-    </w:p>
-    <w:p>
-      <w:pPr>
-        <w:jc w:val="both"/>
-        <w:rPr>
-          <w:rFonts w:ascii="Arial" w:hAnsi="Arial" w:cs="Arial"/>
-        </w:rPr>
-      </w:pPr>
-      <w:r>
-        <w:rPr>
-          <w:rFonts w:ascii="Arial" w:hAnsi="Arial" w:cs="Arial"/>
-        </w:rPr>
-        <w:t xml:space="preserve">O processo acelerado de urbanização tem provocado a perda significativa de cobertura vegetal em centros urbanos, impactando negativamente o equilíbrio ambiental, a biodiversidade e a qualidade de vida das populações (FORMAN, 2008; RIBEIRO, 2013). Em resposta a essa realidade, iniciativas tecnológicas que promovem o reflorestamento e o engajamento comunitário vêm ganhando destaque nas estratégias de desenvolvimento urbano sustentável. </w:t>
-      </w:r>
-    </w:p>
-    <w:p>
-      <w:pPr>
-        <w:jc w:val="both"/>
-        <w:rPr>
-          <w:rFonts w:ascii="Arial" w:hAnsi="Arial" w:cs="Arial"/>
-        </w:rPr>
-      </w:pPr>
-      <w:r>
-        <w:rPr>
-          <w:rFonts w:ascii="Arial" w:hAnsi="Arial" w:cs="Arial"/>
-        </w:rPr>
-        <w:t>Este artigo apresenta o projeto de desenvolvimento de uma plataforma digital com foco no estado do Espírito Santo, cujo objetivo é incentivar o plantio de espécies da flora nativa em áreas urbanas e periurbanas, promovendo a restauração ecológica e a redução das emissões de carbono, consequentemente contribuindo com a mitigação das mudanças climáticas. A iniciativa visa, futuramente, ser expandida para outras regiões metropolitanas do Brasil</w:t>
-      </w:r>
-      <w:r>
-        <w:rPr>
-          <w:rFonts w:ascii="Arial" w:hAnsi="Arial" w:cs="Arial"/>
-        </w:rPr>
-        <w:t>.</w:t>
-      </w:r>
-    </w:p>
-    <w:p>
-      <w:pPr>
-        <w:pStyle w:val="Ttulo2"/>
-      </w:pPr>
-      <w:bookmarkStart w:id="2" w:name="_Toc198503239"/>
-      <w:r>
-        <w:t xml:space="preserve">1.1 </w:t>
-      </w:r>
-      <w:r>
-        <w:t>O Problema</w:t>
-      </w:r>
-      <w:bookmarkEnd w:id="2"/>
     </w:p>
     <w:p>
       <w:pPr>
@@ -2410,7 +2437,7 @@
       <w:pPr>
         <w:pStyle w:val="Ttulo2"/>
       </w:pPr>
-      <w:bookmarkStart w:id="3" w:name="_Toc198503240"/>
+      <w:bookmarkStart w:id="2" w:name="_Toc198503240"/>
       <w:r>
         <w:t xml:space="preserve">1.2 </w:t>
       </w:r>
@@ -2423,7 +2450,7 @@
       <w:r>
         <w:t>o Problema</w:t>
       </w:r>
-      <w:bookmarkEnd w:id="3"/>
+      <w:bookmarkEnd w:id="2"/>
     </w:p>
     <w:p>
       <w:pPr>
@@ -2444,7 +2471,7 @@
       <w:pPr>
         <w:pStyle w:val="Ttulo2"/>
       </w:pPr>
-      <w:bookmarkStart w:id="4" w:name="_Toc198503241"/>
+      <w:bookmarkStart w:id="3" w:name="_Toc198503241"/>
       <w:r>
         <w:lastRenderedPageBreak/>
         <w:t xml:space="preserve">1.3 </w:t>
@@ -2452,7 +2479,7 @@
       <w:r>
         <w:t>Hipótese</w:t>
       </w:r>
-      <w:bookmarkEnd w:id="4"/>
+      <w:bookmarkEnd w:id="3"/>
     </w:p>
     <w:p>
       <w:pPr>
@@ -2479,66 +2506,66 @@
       <w:pPr>
         <w:pStyle w:val="Ttulo2"/>
       </w:pPr>
-      <w:bookmarkStart w:id="5" w:name="_Toc198503242"/>
+      <w:bookmarkStart w:id="4" w:name="_Toc198503242"/>
       <w:r>
         <w:t xml:space="preserve">1.4 </w:t>
       </w:r>
       <w:r>
         <w:t>Objetivos</w:t>
       </w:r>
+      <w:bookmarkEnd w:id="4"/>
+    </w:p>
+    <w:p>
+      <w:pPr>
+        <w:pStyle w:val="Ttulo3"/>
+      </w:pPr>
+      <w:bookmarkStart w:id="5" w:name="_Toc198503243"/>
+      <w:r>
+        <w:t xml:space="preserve">1.4.1 </w:t>
+      </w:r>
+      <w:r>
+        <w:t>Geral</w:t>
+      </w:r>
       <w:bookmarkEnd w:id="5"/>
     </w:p>
     <w:p>
       <w:pPr>
+        <w:jc w:val="both"/>
+        <w:rPr>
+          <w:rFonts w:ascii="Arial" w:hAnsi="Arial" w:cs="Arial"/>
+        </w:rPr>
+      </w:pPr>
+      <w:r>
+        <w:rPr>
+          <w:rFonts w:ascii="Arial" w:hAnsi="Arial" w:cs="Arial"/>
+        </w:rPr>
+        <w:t>Desenvolver uma plataforma digital para o estado do Espírito Santo com o intuito de incentivar o plantio de espécies nativas em áreas urbanas e promover a educação ambiental, com previsão de expansão para outras regiões do país</w:t>
+      </w:r>
+      <w:r>
+        <w:rPr>
+          <w:rFonts w:ascii="Arial" w:hAnsi="Arial" w:cs="Arial"/>
+        </w:rPr>
+        <w:t>.</w:t>
+      </w:r>
+      <w:r>
+        <w:rPr>
+          <w:rFonts w:ascii="Arial" w:hAnsi="Arial" w:cs="Arial"/>
+        </w:rPr>
+        <w:t xml:space="preserve"> </w:t>
+      </w:r>
+    </w:p>
+    <w:p>
+      <w:pPr>
         <w:pStyle w:val="Ttulo3"/>
       </w:pPr>
-      <w:bookmarkStart w:id="6" w:name="_Toc198503243"/>
-      <w:r>
-        <w:t xml:space="preserve">1.4.1 </w:t>
-      </w:r>
-      <w:r>
-        <w:t>Geral</w:t>
+      <w:bookmarkStart w:id="6" w:name="_Toc198503244"/>
+      <w:r>
+        <w:t xml:space="preserve">1.4.2 </w:t>
+      </w:r>
+      <w:r>
+        <w:t>Específicos</w:t>
       </w:r>
       <w:bookmarkEnd w:id="6"/>
-    </w:p>
-    <w:p>
-      <w:pPr>
-        <w:jc w:val="both"/>
-        <w:rPr>
-          <w:rFonts w:ascii="Arial" w:hAnsi="Arial" w:cs="Arial"/>
-        </w:rPr>
-      </w:pPr>
-      <w:r>
-        <w:rPr>
-          <w:rFonts w:ascii="Arial" w:hAnsi="Arial" w:cs="Arial"/>
-        </w:rPr>
-        <w:t>Desenvolver uma plataforma digital para o estado do Espírito Santo com o intuito de incentivar o plantio de espécies nativas em áreas urbanas e promover a educação ambiental, com previsão de expansão para outras regiões do país</w:t>
-      </w:r>
-      <w:r>
-        <w:rPr>
-          <w:rFonts w:ascii="Arial" w:hAnsi="Arial" w:cs="Arial"/>
-        </w:rPr>
-        <w:t>.</w:t>
-      </w:r>
-      <w:r>
-        <w:rPr>
-          <w:rFonts w:ascii="Arial" w:hAnsi="Arial" w:cs="Arial"/>
-        </w:rPr>
-        <w:t xml:space="preserve"> </w:t>
-      </w:r>
-    </w:p>
-    <w:p>
-      <w:pPr>
-        <w:pStyle w:val="Ttulo3"/>
-      </w:pPr>
-      <w:bookmarkStart w:id="7" w:name="_Toc198503244"/>
-      <w:r>
-        <w:t xml:space="preserve">1.4.2 </w:t>
-      </w:r>
-      <w:r>
-        <w:t>Específicos</w:t>
-      </w:r>
-      <w:bookmarkEnd w:id="7"/>
     </w:p>
     <w:p>
       <w:pPr>
@@ -2649,14 +2676,14 @@
       <w:pPr>
         <w:pStyle w:val="Ttulo2"/>
       </w:pPr>
-      <w:bookmarkStart w:id="8" w:name="_Toc198503245"/>
+      <w:bookmarkStart w:id="7" w:name="_Toc198503245"/>
       <w:r>
         <w:t xml:space="preserve">1.5 </w:t>
       </w:r>
       <w:r>
         <w:t>Justificativa</w:t>
       </w:r>
-      <w:bookmarkEnd w:id="8"/>
+      <w:bookmarkEnd w:id="7"/>
     </w:p>
     <w:p>
       <w:pPr>
@@ -2682,7 +2709,7 @@
       <w:pPr>
         <w:pStyle w:val="Ttulo1"/>
       </w:pPr>
-      <w:bookmarkStart w:id="9" w:name="_Toc198503246"/>
+      <w:bookmarkStart w:id="8" w:name="_Toc198503246"/>
       <w:r>
         <w:lastRenderedPageBreak/>
         <w:t xml:space="preserve">2 </w:t>
@@ -2690,20 +2717,20 @@
       <w:r>
         <w:t>REFERENCIAL TEÓRICO</w:t>
       </w:r>
+      <w:bookmarkEnd w:id="8"/>
+    </w:p>
+    <w:p>
+      <w:pPr>
+        <w:pStyle w:val="Ttulo2"/>
+      </w:pPr>
+      <w:bookmarkStart w:id="9" w:name="_Toc198503247"/>
+      <w:r>
+        <w:t xml:space="preserve">2.1 </w:t>
+      </w:r>
+      <w:r>
+        <w:t>Urbanização e os Impactos Ambientais</w:t>
+      </w:r>
       <w:bookmarkEnd w:id="9"/>
-    </w:p>
-    <w:p>
-      <w:pPr>
-        <w:pStyle w:val="Ttulo2"/>
-      </w:pPr>
-      <w:bookmarkStart w:id="10" w:name="_Toc198503247"/>
-      <w:r>
-        <w:t xml:space="preserve">2.1 </w:t>
-      </w:r>
-      <w:r>
-        <w:t>Urbanização e os Impactos Ambientais</w:t>
-      </w:r>
-      <w:bookmarkEnd w:id="10"/>
     </w:p>
     <w:p>
       <w:pPr>
@@ -2776,7 +2803,7 @@
           <w:lang w:eastAsia="pt-BR"/>
         </w:rPr>
       </w:pPr>
-      <w:bookmarkStart w:id="11" w:name="_Toc198503248"/>
+      <w:bookmarkStart w:id="10" w:name="_Toc198503248"/>
       <w:r>
         <w:rPr>
           <w:rFonts w:eastAsia="Times New Roman"/>
@@ -2791,7 +2818,7 @@
         </w:rPr>
         <w:t>Ecologia Urbana: A Importância das Áreas Verdes nas Cidades</w:t>
       </w:r>
-      <w:bookmarkEnd w:id="11"/>
+      <w:bookmarkEnd w:id="10"/>
     </w:p>
     <w:p>
       <w:pPr>
@@ -2957,7 +2984,7 @@
           <w:lang w:eastAsia="pt-BR"/>
         </w:rPr>
       </w:pPr>
-      <w:bookmarkStart w:id="12" w:name="_Toc198503249"/>
+      <w:bookmarkStart w:id="11" w:name="_Toc198503249"/>
       <w:r>
         <w:rPr>
           <w:rFonts w:eastAsia="Times New Roman"/>
@@ -2979,7 +3006,7 @@
         </w:rPr>
         <w:t>verdes e Ferramentas Digitais</w:t>
       </w:r>
-      <w:bookmarkEnd w:id="12"/>
+      <w:bookmarkEnd w:id="11"/>
     </w:p>
     <w:p>
       <w:pPr>
@@ -3074,7 +3101,7 @@
           <w:lang w:eastAsia="pt-BR"/>
         </w:rPr>
       </w:pPr>
-      <w:bookmarkStart w:id="13" w:name="_Toc198503250"/>
+      <w:bookmarkStart w:id="12" w:name="_Toc198503250"/>
       <w:r>
         <w:rPr>
           <w:rFonts w:eastAsia="Times New Roman"/>
@@ -3103,7 +3130,7 @@
         </w:rPr>
         <w:t>, parcerias e estratégias</w:t>
       </w:r>
-      <w:bookmarkEnd w:id="13"/>
+      <w:bookmarkEnd w:id="12"/>
     </w:p>
     <w:p>
       <w:pPr>
@@ -3211,14 +3238,14 @@
       <w:pPr>
         <w:pStyle w:val="Ttulo1"/>
       </w:pPr>
-      <w:bookmarkStart w:id="14" w:name="_Toc198503251"/>
+      <w:bookmarkStart w:id="13" w:name="_Toc198503251"/>
       <w:r>
         <w:t xml:space="preserve">3 </w:t>
       </w:r>
       <w:r>
         <w:t>METODOLOGIA</w:t>
       </w:r>
-      <w:bookmarkEnd w:id="14"/>
+      <w:bookmarkEnd w:id="13"/>
     </w:p>
     <w:p>
       <w:pPr>
@@ -3398,7 +3425,7 @@
           <w:b w:val="0"/>
         </w:rPr>
       </w:pPr>
-      <w:bookmarkStart w:id="15" w:name="_Toc198503252"/>
+      <w:bookmarkStart w:id="14" w:name="_Toc198503252"/>
       <w:r>
         <w:rPr>
           <w:b w:val="0"/>
@@ -3408,7 +3435,7 @@
       <w:r>
         <w:t>CRONOGRAMA</w:t>
       </w:r>
-      <w:bookmarkEnd w:id="15"/>
+      <w:bookmarkEnd w:id="14"/>
     </w:p>
     <w:tbl>
       <w:tblPr>
@@ -4533,14 +4560,14 @@
       <w:pPr>
         <w:pStyle w:val="Ttulo1"/>
       </w:pPr>
-      <w:bookmarkStart w:id="16" w:name="_Toc198503253"/>
+      <w:bookmarkStart w:id="15" w:name="_Toc198503253"/>
       <w:r>
         <w:t xml:space="preserve">5 </w:t>
       </w:r>
       <w:r>
         <w:t>DEFINIÇÃO DE TERMOS E SIGLAS</w:t>
       </w:r>
-      <w:bookmarkEnd w:id="16"/>
+      <w:bookmarkEnd w:id="15"/>
       <w:r>
         <w:t xml:space="preserve"> </w:t>
       </w:r>
@@ -4940,674 +4967,6 @@
           <w:kern w:val="0"/>
           <w:lang w:eastAsia="pt-BR"/>
           <w14:ligatures w14:val="none"/>
-        </w:rPr>
-      </w:pPr>
-    </w:p>
-    <w:p>
-      <w:pPr>
-        <w:pStyle w:val="Ttulo1"/>
-      </w:pPr>
-      <w:bookmarkStart w:id="17" w:name="_Toc198503254"/>
-      <w:r>
-        <w:lastRenderedPageBreak/>
-        <w:t xml:space="preserve">6 </w:t>
-      </w:r>
-      <w:r>
-        <w:t>REFERÊNCIAS</w:t>
-      </w:r>
-      <w:bookmarkEnd w:id="17"/>
-      <w:r>
-        <w:t xml:space="preserve"> </w:t>
-      </w:r>
-    </w:p>
-    <w:p>
-      <w:pPr>
-        <w:spacing w:after="0" w:line="240" w:lineRule="auto"/>
-        <w:rPr>
-          <w:rFonts w:ascii="Arial" w:eastAsia="Times New Roman" w:hAnsi="Arial" w:cs="Arial"/>
-          <w:kern w:val="0"/>
-          <w:lang w:val="en-US" w:eastAsia="pt-BR"/>
-          <w14:ligatures w14:val="none"/>
-        </w:rPr>
-      </w:pPr>
-      <w:r>
-        <w:rPr>
-          <w:rFonts w:ascii="Arial" w:eastAsia="Times New Roman" w:hAnsi="Arial" w:cs="Arial"/>
-          <w:kern w:val="0"/>
-          <w:lang w:val="en-US" w:eastAsia="pt-BR"/>
-          <w14:ligatures w14:val="none"/>
-        </w:rPr>
-        <w:t xml:space="preserve">FORMAN, R. T. T. </w:t>
-      </w:r>
-      <w:r>
-        <w:rPr>
-          <w:rFonts w:ascii="Arial" w:eastAsia="Times New Roman" w:hAnsi="Arial" w:cs="Arial"/>
-          <w:b/>
-          <w:i/>
-          <w:iCs/>
-          <w:kern w:val="0"/>
-          <w:lang w:val="en-US" w:eastAsia="pt-BR"/>
-          <w14:ligatures w14:val="none"/>
-        </w:rPr>
-        <w:t>Urban Ecology:</w:t>
-      </w:r>
-      <w:r>
-        <w:rPr>
-          <w:rFonts w:ascii="Arial" w:eastAsia="Times New Roman" w:hAnsi="Arial" w:cs="Arial"/>
-          <w:i/>
-          <w:iCs/>
-          <w:kern w:val="0"/>
-          <w:lang w:val="en-US" w:eastAsia="pt-BR"/>
-          <w14:ligatures w14:val="none"/>
-        </w:rPr>
-        <w:t xml:space="preserve"> Science of Cities</w:t>
-      </w:r>
-      <w:r>
-        <w:rPr>
-          <w:rFonts w:ascii="Arial" w:eastAsia="Times New Roman" w:hAnsi="Arial" w:cs="Arial"/>
-          <w:kern w:val="0"/>
-          <w:lang w:val="en-US" w:eastAsia="pt-BR"/>
-          <w14:ligatures w14:val="none"/>
-        </w:rPr>
-        <w:t>. Cambridge: Cambridge University Press, 2008.</w:t>
-      </w:r>
-    </w:p>
-    <w:p>
-      <w:pPr>
-        <w:spacing w:after="0" w:line="240" w:lineRule="auto"/>
-        <w:rPr>
-          <w:rFonts w:ascii="Arial" w:eastAsia="Times New Roman" w:hAnsi="Arial" w:cs="Arial"/>
-          <w:kern w:val="0"/>
-          <w:lang w:eastAsia="pt-BR"/>
-          <w14:ligatures w14:val="none"/>
-        </w:rPr>
-      </w:pPr>
-      <w:r>
-        <w:rPr>
-          <w:rFonts w:ascii="Arial" w:eastAsia="Times New Roman" w:hAnsi="Arial" w:cs="Arial"/>
-          <w:kern w:val="0"/>
-          <w:lang w:val="en-US" w:eastAsia="pt-BR"/>
-          <w14:ligatures w14:val="none"/>
-        </w:rPr>
-        <w:t xml:space="preserve">IEMA/ES. </w:t>
-      </w:r>
-      <w:r>
-        <w:rPr>
-          <w:rFonts w:ascii="Arial" w:eastAsia="Times New Roman" w:hAnsi="Arial" w:cs="Arial"/>
-          <w:b/>
-          <w:kern w:val="0"/>
-          <w:lang w:eastAsia="pt-BR"/>
-          <w14:ligatures w14:val="none"/>
-        </w:rPr>
-        <w:t>Instituto Estadual de Meio Ambiente e Recursos Hídricos.</w:t>
-      </w:r>
-      <w:r>
-        <w:rPr>
-          <w:rFonts w:ascii="Arial" w:eastAsia="Times New Roman" w:hAnsi="Arial" w:cs="Arial"/>
-          <w:kern w:val="0"/>
-          <w:lang w:eastAsia="pt-BR"/>
-          <w14:ligatures w14:val="none"/>
-        </w:rPr>
-        <w:t xml:space="preserve"> Disponível em: https://iema.es.gov.br. Acesso em: 17 maio 2025.</w:t>
-      </w:r>
-    </w:p>
-    <w:p>
-      <w:pPr>
-        <w:spacing w:after="0" w:line="240" w:lineRule="auto"/>
-        <w:rPr>
-          <w:rFonts w:ascii="Arial" w:eastAsia="Times New Roman" w:hAnsi="Arial" w:cs="Arial"/>
-          <w:kern w:val="0"/>
-          <w:lang w:eastAsia="pt-BR"/>
-          <w14:ligatures w14:val="none"/>
-        </w:rPr>
-      </w:pPr>
-      <w:r>
-        <w:rPr>
-          <w:rFonts w:ascii="Arial" w:eastAsia="Times New Roman" w:hAnsi="Arial" w:cs="Arial"/>
-          <w:kern w:val="0"/>
-          <w:lang w:eastAsia="pt-BR"/>
-          <w14:ligatures w14:val="none"/>
-        </w:rPr>
-        <w:t xml:space="preserve">IJSN. </w:t>
-      </w:r>
-      <w:r>
-        <w:rPr>
-          <w:rFonts w:ascii="Arial" w:eastAsia="Times New Roman" w:hAnsi="Arial" w:cs="Arial"/>
-          <w:b/>
-          <w:kern w:val="0"/>
-          <w:lang w:eastAsia="pt-BR"/>
-          <w14:ligatures w14:val="none"/>
-        </w:rPr>
-        <w:t>Instituto Jones dos Santos Neves.</w:t>
-      </w:r>
-      <w:r>
-        <w:rPr>
-          <w:rFonts w:ascii="Arial" w:eastAsia="Times New Roman" w:hAnsi="Arial" w:cs="Arial"/>
-          <w:kern w:val="0"/>
-          <w:lang w:eastAsia="pt-BR"/>
-          <w14:ligatures w14:val="none"/>
-        </w:rPr>
-        <w:t xml:space="preserve"> Disponível em: https://ijsn.es.gov.br. Acesso em: 17 maio 2025.</w:t>
-      </w:r>
-    </w:p>
-    <w:p>
-      <w:pPr>
-        <w:spacing w:after="0" w:line="240" w:lineRule="auto"/>
-        <w:rPr>
-          <w:rFonts w:ascii="Arial" w:eastAsia="Times New Roman" w:hAnsi="Arial" w:cs="Arial"/>
-          <w:kern w:val="0"/>
-          <w:lang w:eastAsia="pt-BR"/>
-          <w14:ligatures w14:val="none"/>
-        </w:rPr>
-      </w:pPr>
-      <w:r>
-        <w:rPr>
-          <w:rFonts w:ascii="Arial" w:eastAsia="Times New Roman" w:hAnsi="Arial" w:cs="Arial"/>
-          <w:kern w:val="0"/>
-          <w:lang w:eastAsia="pt-BR"/>
-          <w14:ligatures w14:val="none"/>
-        </w:rPr>
-        <w:t xml:space="preserve">MORAES, D. et al. </w:t>
-      </w:r>
-      <w:r>
-        <w:rPr>
-          <w:rFonts w:ascii="Arial" w:eastAsia="Times New Roman" w:hAnsi="Arial" w:cs="Arial"/>
-          <w:b/>
-          <w:i/>
-          <w:iCs/>
-          <w:kern w:val="0"/>
-          <w:lang w:eastAsia="pt-BR"/>
-          <w14:ligatures w14:val="none"/>
-        </w:rPr>
-        <w:t>Tecnologia verde e desenvolvimento sustentável</w:t>
-      </w:r>
-      <w:r>
-        <w:rPr>
-          <w:rFonts w:ascii="Arial" w:eastAsia="Times New Roman" w:hAnsi="Arial" w:cs="Arial"/>
-          <w:b/>
-          <w:kern w:val="0"/>
-          <w:lang w:eastAsia="pt-BR"/>
-          <w14:ligatures w14:val="none"/>
-        </w:rPr>
-        <w:t>.</w:t>
-      </w:r>
-      <w:r>
-        <w:rPr>
-          <w:rFonts w:ascii="Arial" w:eastAsia="Times New Roman" w:hAnsi="Arial" w:cs="Arial"/>
-          <w:kern w:val="0"/>
-          <w:lang w:eastAsia="pt-BR"/>
-          <w14:ligatures w14:val="none"/>
-        </w:rPr>
-        <w:t xml:space="preserve"> Florianópolis: Editora UFSC, 2021.</w:t>
-      </w:r>
-    </w:p>
-    <w:p>
-      <w:pPr>
-        <w:spacing w:after="0" w:line="240" w:lineRule="auto"/>
-        <w:rPr>
-          <w:rFonts w:ascii="Arial" w:eastAsia="Times New Roman" w:hAnsi="Arial" w:cs="Arial"/>
-          <w:kern w:val="0"/>
-          <w:lang w:eastAsia="pt-BR"/>
-          <w14:ligatures w14:val="none"/>
-        </w:rPr>
-      </w:pPr>
-      <w:r>
-        <w:rPr>
-          <w:rFonts w:ascii="Arial" w:eastAsia="Times New Roman" w:hAnsi="Arial" w:cs="Arial"/>
-          <w:kern w:val="0"/>
-          <w:lang w:eastAsia="pt-BR"/>
-          <w14:ligatures w14:val="none"/>
-        </w:rPr>
-        <w:t xml:space="preserve">MORAES, J. F. de; COSTA, L. P.; SOUZA, T. R. de. </w:t>
-      </w:r>
-      <w:r>
-        <w:rPr>
-          <w:rFonts w:ascii="Arial" w:eastAsia="Times New Roman" w:hAnsi="Arial" w:cs="Arial"/>
-          <w:b/>
-          <w:kern w:val="0"/>
-          <w:lang w:eastAsia="pt-BR"/>
-          <w14:ligatures w14:val="none"/>
-        </w:rPr>
-        <w:t>Aplicativos móveis para educação ambiental:</w:t>
-      </w:r>
-      <w:r>
-        <w:rPr>
-          <w:rFonts w:ascii="Arial" w:eastAsia="Times New Roman" w:hAnsi="Arial" w:cs="Arial"/>
-          <w:kern w:val="0"/>
-          <w:lang w:eastAsia="pt-BR"/>
-          <w14:ligatures w14:val="none"/>
-        </w:rPr>
-        <w:t xml:space="preserve"> uma revisão sistemática. </w:t>
-      </w:r>
-      <w:r>
-        <w:rPr>
-          <w:rFonts w:ascii="Arial" w:eastAsia="Times New Roman" w:hAnsi="Arial" w:cs="Arial"/>
-          <w:i/>
-          <w:iCs/>
-          <w:kern w:val="0"/>
-          <w:lang w:eastAsia="pt-BR"/>
-          <w14:ligatures w14:val="none"/>
-        </w:rPr>
-        <w:t>Revista Brasileira de Informática na Educação</w:t>
-      </w:r>
-      <w:r>
-        <w:rPr>
-          <w:rFonts w:ascii="Arial" w:eastAsia="Times New Roman" w:hAnsi="Arial" w:cs="Arial"/>
-          <w:kern w:val="0"/>
-          <w:lang w:eastAsia="pt-BR"/>
-          <w14:ligatures w14:val="none"/>
-        </w:rPr>
-        <w:t>, v. 29, n. 1, p. 45–63, 2021.</w:t>
-      </w:r>
-    </w:p>
-    <w:p>
-      <w:pPr>
-        <w:spacing w:after="0" w:line="240" w:lineRule="auto"/>
-        <w:rPr>
-          <w:rFonts w:ascii="Arial" w:eastAsia="Times New Roman" w:hAnsi="Arial" w:cs="Arial"/>
-          <w:kern w:val="0"/>
-          <w:lang w:eastAsia="pt-BR"/>
-          <w14:ligatures w14:val="none"/>
-        </w:rPr>
-      </w:pPr>
-      <w:r>
-        <w:rPr>
-          <w:rFonts w:ascii="Arial" w:eastAsia="Times New Roman" w:hAnsi="Arial" w:cs="Arial"/>
-          <w:kern w:val="0"/>
-          <w:lang w:eastAsia="pt-BR"/>
-          <w14:ligatures w14:val="none"/>
-        </w:rPr>
-        <w:t xml:space="preserve">OLIVEIRA, M. R. de. </w:t>
-      </w:r>
-      <w:r>
-        <w:rPr>
-          <w:rFonts w:ascii="Arial" w:eastAsia="Times New Roman" w:hAnsi="Arial" w:cs="Arial"/>
-          <w:b/>
-          <w:i/>
-          <w:iCs/>
-          <w:kern w:val="0"/>
-          <w:lang w:eastAsia="pt-BR"/>
-          <w14:ligatures w14:val="none"/>
-        </w:rPr>
-        <w:t>Geotecnologias aplicadas ao planejamento ambiental urbano</w:t>
-      </w:r>
-      <w:r>
-        <w:rPr>
-          <w:rFonts w:ascii="Arial" w:eastAsia="Times New Roman" w:hAnsi="Arial" w:cs="Arial"/>
-          <w:b/>
-          <w:kern w:val="0"/>
-          <w:lang w:eastAsia="pt-BR"/>
-          <w14:ligatures w14:val="none"/>
-        </w:rPr>
-        <w:t>.</w:t>
-      </w:r>
-      <w:r>
-        <w:rPr>
-          <w:rFonts w:ascii="Arial" w:eastAsia="Times New Roman" w:hAnsi="Arial" w:cs="Arial"/>
-          <w:kern w:val="0"/>
-          <w:lang w:eastAsia="pt-BR"/>
-          <w14:ligatures w14:val="none"/>
-        </w:rPr>
-        <w:t xml:space="preserve"> São Paulo: Oficina de Textos, 2015.</w:t>
-      </w:r>
-    </w:p>
-    <w:p>
-      <w:pPr>
-        <w:spacing w:after="0" w:line="240" w:lineRule="auto"/>
-        <w:rPr>
-          <w:rFonts w:ascii="Arial" w:eastAsia="Times New Roman" w:hAnsi="Arial" w:cs="Arial"/>
-          <w:kern w:val="0"/>
-          <w:lang w:eastAsia="pt-BR"/>
-          <w14:ligatures w14:val="none"/>
-        </w:rPr>
-      </w:pPr>
-      <w:r>
-        <w:rPr>
-          <w:rFonts w:ascii="Arial" w:eastAsia="Times New Roman" w:hAnsi="Arial" w:cs="Arial"/>
-          <w:kern w:val="0"/>
-          <w:lang w:eastAsia="pt-BR"/>
-          <w14:ligatures w14:val="none"/>
-        </w:rPr>
-        <w:t xml:space="preserve">OLIVEIRA, R. F. </w:t>
-      </w:r>
-      <w:r>
-        <w:rPr>
-          <w:rFonts w:ascii="Arial" w:eastAsia="Times New Roman" w:hAnsi="Arial" w:cs="Arial"/>
-          <w:b/>
-          <w:i/>
-          <w:iCs/>
-          <w:kern w:val="0"/>
-          <w:lang w:eastAsia="pt-BR"/>
-          <w14:ligatures w14:val="none"/>
-        </w:rPr>
-        <w:t>Geotecnologias aplicadas à gestão ambiental</w:t>
-      </w:r>
-      <w:r>
-        <w:rPr>
-          <w:rFonts w:ascii="Arial" w:eastAsia="Times New Roman" w:hAnsi="Arial" w:cs="Arial"/>
-          <w:b/>
-          <w:kern w:val="0"/>
-          <w:lang w:eastAsia="pt-BR"/>
-          <w14:ligatures w14:val="none"/>
-        </w:rPr>
-        <w:t>.</w:t>
-      </w:r>
-      <w:r>
-        <w:rPr>
-          <w:rFonts w:ascii="Arial" w:eastAsia="Times New Roman" w:hAnsi="Arial" w:cs="Arial"/>
-          <w:kern w:val="0"/>
-          <w:lang w:eastAsia="pt-BR"/>
-          <w14:ligatures w14:val="none"/>
-        </w:rPr>
-        <w:t xml:space="preserve"> Rio de Janeiro: </w:t>
-      </w:r>
-      <w:proofErr w:type="spellStart"/>
-      <w:r>
-        <w:rPr>
-          <w:rFonts w:ascii="Arial" w:eastAsia="Times New Roman" w:hAnsi="Arial" w:cs="Arial"/>
-          <w:kern w:val="0"/>
-          <w:lang w:eastAsia="pt-BR"/>
-          <w14:ligatures w14:val="none"/>
-        </w:rPr>
-        <w:t>Interciência</w:t>
-      </w:r>
-      <w:proofErr w:type="spellEnd"/>
-      <w:r>
-        <w:rPr>
-          <w:rFonts w:ascii="Arial" w:eastAsia="Times New Roman" w:hAnsi="Arial" w:cs="Arial"/>
-          <w:kern w:val="0"/>
-          <w:lang w:eastAsia="pt-BR"/>
-          <w14:ligatures w14:val="none"/>
-        </w:rPr>
-        <w:t>, 2015.</w:t>
-      </w:r>
-    </w:p>
-    <w:p>
-      <w:pPr>
-        <w:spacing w:after="0" w:line="240" w:lineRule="auto"/>
-        <w:rPr>
-          <w:rFonts w:ascii="Arial" w:eastAsia="Times New Roman" w:hAnsi="Arial" w:cs="Arial"/>
-          <w:kern w:val="0"/>
-          <w:lang w:eastAsia="pt-BR"/>
-          <w14:ligatures w14:val="none"/>
-        </w:rPr>
-      </w:pPr>
-      <w:r>
-        <w:rPr>
-          <w:rFonts w:ascii="Arial" w:eastAsia="Times New Roman" w:hAnsi="Arial" w:cs="Arial"/>
-          <w:kern w:val="0"/>
-          <w:lang w:eastAsia="pt-BR"/>
-          <w14:ligatures w14:val="none"/>
-        </w:rPr>
-        <w:t xml:space="preserve">PEMC-ES. </w:t>
-      </w:r>
-      <w:r>
-        <w:rPr>
-          <w:rFonts w:ascii="Arial" w:eastAsia="Times New Roman" w:hAnsi="Arial" w:cs="Arial"/>
-          <w:b/>
-          <w:kern w:val="0"/>
-          <w:lang w:eastAsia="pt-BR"/>
-          <w14:ligatures w14:val="none"/>
-        </w:rPr>
-        <w:t>Plano Estadual de Mudanças Climáticas.</w:t>
-      </w:r>
-      <w:r>
-        <w:rPr>
-          <w:rFonts w:ascii="Arial" w:eastAsia="Times New Roman" w:hAnsi="Arial" w:cs="Arial"/>
-          <w:kern w:val="0"/>
-          <w:lang w:eastAsia="pt-BR"/>
-          <w14:ligatures w14:val="none"/>
-        </w:rPr>
-        <w:t xml:space="preserve"> Governo do Estado do Espírito Santo. 2022.</w:t>
-      </w:r>
-    </w:p>
-    <w:p>
-      <w:pPr>
-        <w:spacing w:after="0" w:line="240" w:lineRule="auto"/>
-        <w:rPr>
-          <w:rFonts w:ascii="Arial" w:eastAsia="Times New Roman" w:hAnsi="Arial" w:cs="Arial"/>
-          <w:kern w:val="0"/>
-          <w:lang w:eastAsia="pt-BR"/>
-          <w14:ligatures w14:val="none"/>
-        </w:rPr>
-      </w:pPr>
-      <w:r>
-        <w:rPr>
-          <w:rFonts w:ascii="Arial" w:eastAsia="Times New Roman" w:hAnsi="Arial" w:cs="Arial"/>
-          <w:kern w:val="0"/>
-          <w:lang w:eastAsia="pt-BR"/>
-          <w14:ligatures w14:val="none"/>
-        </w:rPr>
-        <w:t>RIBEIRO, H</w:t>
-      </w:r>
-      <w:r>
-        <w:rPr>
-          <w:rFonts w:ascii="Arial" w:eastAsia="Times New Roman" w:hAnsi="Arial" w:cs="Arial"/>
-          <w:b/>
-          <w:kern w:val="0"/>
-          <w:lang w:eastAsia="pt-BR"/>
-          <w14:ligatures w14:val="none"/>
-        </w:rPr>
-        <w:t xml:space="preserve">. </w:t>
-      </w:r>
-      <w:r>
-        <w:rPr>
-          <w:rFonts w:ascii="Arial" w:eastAsia="Times New Roman" w:hAnsi="Arial" w:cs="Arial"/>
-          <w:b/>
-          <w:i/>
-          <w:iCs/>
-          <w:kern w:val="0"/>
-          <w:lang w:eastAsia="pt-BR"/>
-          <w14:ligatures w14:val="none"/>
-        </w:rPr>
-        <w:t>Cidades, saúde e meio ambiente</w:t>
-      </w:r>
-      <w:r>
-        <w:rPr>
-          <w:rFonts w:ascii="Arial" w:eastAsia="Times New Roman" w:hAnsi="Arial" w:cs="Arial"/>
-          <w:b/>
-          <w:kern w:val="0"/>
-          <w:lang w:eastAsia="pt-BR"/>
-          <w14:ligatures w14:val="none"/>
-        </w:rPr>
-        <w:t>.</w:t>
-      </w:r>
-      <w:r>
-        <w:rPr>
-          <w:rFonts w:ascii="Arial" w:eastAsia="Times New Roman" w:hAnsi="Arial" w:cs="Arial"/>
-          <w:kern w:val="0"/>
-          <w:lang w:eastAsia="pt-BR"/>
-          <w14:ligatures w14:val="none"/>
-        </w:rPr>
-        <w:t xml:space="preserve"> Barueri: Manole, 2013.</w:t>
-      </w:r>
-    </w:p>
-    <w:p>
-      <w:pPr>
-        <w:spacing w:after="0" w:line="240" w:lineRule="auto"/>
-        <w:rPr>
-          <w:rFonts w:ascii="Arial" w:eastAsia="Times New Roman" w:hAnsi="Arial" w:cs="Arial"/>
-          <w:kern w:val="0"/>
-          <w:lang w:eastAsia="pt-BR"/>
-          <w14:ligatures w14:val="none"/>
-        </w:rPr>
-      </w:pPr>
-      <w:r>
-        <w:rPr>
-          <w:rFonts w:ascii="Arial" w:eastAsia="Times New Roman" w:hAnsi="Arial" w:cs="Arial"/>
-          <w:kern w:val="0"/>
-          <w:lang w:eastAsia="pt-BR"/>
-          <w14:ligatures w14:val="none"/>
-        </w:rPr>
-        <w:t xml:space="preserve">RIBEIRO, H. </w:t>
-      </w:r>
-      <w:r>
-        <w:rPr>
-          <w:rFonts w:ascii="Arial" w:eastAsia="Times New Roman" w:hAnsi="Arial" w:cs="Arial"/>
-          <w:b/>
-          <w:kern w:val="0"/>
-          <w:lang w:eastAsia="pt-BR"/>
-          <w14:ligatures w14:val="none"/>
-        </w:rPr>
-        <w:t>Saúde ambiental urbana e o desafio da sustentabilidade.</w:t>
-      </w:r>
-      <w:r>
-        <w:rPr>
-          <w:rFonts w:ascii="Arial" w:eastAsia="Times New Roman" w:hAnsi="Arial" w:cs="Arial"/>
-          <w:kern w:val="0"/>
-          <w:lang w:eastAsia="pt-BR"/>
-          <w14:ligatures w14:val="none"/>
-        </w:rPr>
-        <w:t xml:space="preserve"> </w:t>
-      </w:r>
-      <w:r>
-        <w:rPr>
-          <w:rFonts w:ascii="Arial" w:eastAsia="Times New Roman" w:hAnsi="Arial" w:cs="Arial"/>
-          <w:i/>
-          <w:iCs/>
-          <w:kern w:val="0"/>
-          <w:lang w:eastAsia="pt-BR"/>
-          <w14:ligatures w14:val="none"/>
-        </w:rPr>
-        <w:t>Ciência &amp; Saúde Coletiva</w:t>
-      </w:r>
-      <w:r>
-        <w:rPr>
-          <w:rFonts w:ascii="Arial" w:eastAsia="Times New Roman" w:hAnsi="Arial" w:cs="Arial"/>
-          <w:kern w:val="0"/>
-          <w:lang w:eastAsia="pt-BR"/>
-          <w14:ligatures w14:val="none"/>
-        </w:rPr>
-        <w:t>, v. 18, n. 11, p. 3047–3056, 2013.</w:t>
-      </w:r>
-    </w:p>
-    <w:p>
-      <w:pPr>
-        <w:spacing w:after="0" w:line="240" w:lineRule="auto"/>
-        <w:rPr>
-          <w:rFonts w:ascii="Arial" w:eastAsia="Times New Roman" w:hAnsi="Arial" w:cs="Arial"/>
-          <w:kern w:val="0"/>
-          <w:lang w:eastAsia="pt-BR"/>
-          <w14:ligatures w14:val="none"/>
-        </w:rPr>
-      </w:pPr>
-      <w:r>
-        <w:rPr>
-          <w:rFonts w:ascii="Arial" w:eastAsia="Times New Roman" w:hAnsi="Arial" w:cs="Arial"/>
-          <w:kern w:val="0"/>
-          <w:lang w:eastAsia="pt-BR"/>
-          <w14:ligatures w14:val="none"/>
-        </w:rPr>
-        <w:t xml:space="preserve">RODRIGUES, R. R.; GANDOLFI, S. </w:t>
-      </w:r>
-      <w:r>
-        <w:rPr>
-          <w:rFonts w:ascii="Arial" w:eastAsia="Times New Roman" w:hAnsi="Arial" w:cs="Arial"/>
-          <w:b/>
-          <w:kern w:val="0"/>
-          <w:lang w:eastAsia="pt-BR"/>
-          <w14:ligatures w14:val="none"/>
-        </w:rPr>
-        <w:t>Flora nativa na restauração ecológica</w:t>
-      </w:r>
-      <w:r>
-        <w:rPr>
-          <w:rFonts w:ascii="Arial" w:eastAsia="Times New Roman" w:hAnsi="Arial" w:cs="Arial"/>
-          <w:kern w:val="0"/>
-          <w:lang w:eastAsia="pt-BR"/>
-          <w14:ligatures w14:val="none"/>
-        </w:rPr>
-        <w:t xml:space="preserve">. In: GANDOLFI, S.; RODRIGUES, R. R.; LEITÃO-FILHO, H. F. (Org.). </w:t>
-      </w:r>
-      <w:r>
-        <w:rPr>
-          <w:rFonts w:ascii="Arial" w:eastAsia="Times New Roman" w:hAnsi="Arial" w:cs="Arial"/>
-          <w:i/>
-          <w:iCs/>
-          <w:kern w:val="0"/>
-          <w:lang w:eastAsia="pt-BR"/>
-          <w14:ligatures w14:val="none"/>
-        </w:rPr>
-        <w:t>Ecologia e restauração de ecossistemas</w:t>
-      </w:r>
-      <w:r>
-        <w:rPr>
-          <w:rFonts w:ascii="Arial" w:eastAsia="Times New Roman" w:hAnsi="Arial" w:cs="Arial"/>
-          <w:kern w:val="0"/>
-          <w:lang w:eastAsia="pt-BR"/>
-          <w14:ligatures w14:val="none"/>
-        </w:rPr>
-        <w:t xml:space="preserve">. São Paulo: </w:t>
-      </w:r>
-      <w:proofErr w:type="spellStart"/>
-      <w:r>
-        <w:rPr>
-          <w:rFonts w:ascii="Arial" w:eastAsia="Times New Roman" w:hAnsi="Arial" w:cs="Arial"/>
-          <w:kern w:val="0"/>
-          <w:lang w:eastAsia="pt-BR"/>
-          <w14:ligatures w14:val="none"/>
-        </w:rPr>
-        <w:t>EdUSP</w:t>
-      </w:r>
-      <w:proofErr w:type="spellEnd"/>
-      <w:r>
-        <w:rPr>
-          <w:rFonts w:ascii="Arial" w:eastAsia="Times New Roman" w:hAnsi="Arial" w:cs="Arial"/>
-          <w:kern w:val="0"/>
-          <w:lang w:eastAsia="pt-BR"/>
-          <w14:ligatures w14:val="none"/>
-        </w:rPr>
-        <w:t>, 2007.</w:t>
-      </w:r>
-    </w:p>
-    <w:p>
-      <w:pPr>
-        <w:spacing w:after="0" w:line="240" w:lineRule="auto"/>
-        <w:rPr>
-          <w:rFonts w:ascii="Arial" w:eastAsia="Times New Roman" w:hAnsi="Arial" w:cs="Arial"/>
-          <w:kern w:val="0"/>
-          <w:lang w:eastAsia="pt-BR"/>
-          <w14:ligatures w14:val="none"/>
-        </w:rPr>
-      </w:pPr>
-      <w:r>
-        <w:rPr>
-          <w:rFonts w:ascii="Arial" w:eastAsia="Times New Roman" w:hAnsi="Arial" w:cs="Arial"/>
-          <w:kern w:val="0"/>
-          <w:lang w:eastAsia="pt-BR"/>
-          <w14:ligatures w14:val="none"/>
-        </w:rPr>
-        <w:t xml:space="preserve">SILVA, A. L. Cidades inteligentes e sustentabilidade urbana: um panorama das práticas e desafios. </w:t>
-      </w:r>
-      <w:r>
-        <w:rPr>
-          <w:rFonts w:ascii="Arial" w:eastAsia="Times New Roman" w:hAnsi="Arial" w:cs="Arial"/>
-          <w:i/>
-          <w:iCs/>
-          <w:kern w:val="0"/>
-          <w:lang w:eastAsia="pt-BR"/>
-          <w14:ligatures w14:val="none"/>
-        </w:rPr>
-        <w:t>Revista Gestão &amp; Tecnologia</w:t>
-      </w:r>
-      <w:r>
-        <w:rPr>
-          <w:rFonts w:ascii="Arial" w:eastAsia="Times New Roman" w:hAnsi="Arial" w:cs="Arial"/>
-          <w:kern w:val="0"/>
-          <w:lang w:eastAsia="pt-BR"/>
-          <w14:ligatures w14:val="none"/>
-        </w:rPr>
-        <w:t>, v. 19, n. 2, p. 34–49, 2019.</w:t>
-      </w:r>
-    </w:p>
-    <w:p>
-      <w:pPr>
-        <w:ind w:left="360"/>
-        <w:jc w:val="both"/>
-        <w:rPr>
-          <w:rFonts w:ascii="Times New Roman" w:hAnsi="Times New Roman" w:cs="Times New Roman"/>
-          <w:b/>
-          <w:bCs/>
         </w:rPr>
       </w:pPr>
       <w:r>
@@ -5620,7 +4979,756 @@
         <mc:AlternateContent>
           <mc:Choice Requires="wps">
             <w:drawing>
-              <wp:anchor distT="0" distB="0" distL="114300" distR="114300" simplePos="0" relativeHeight="251667456" behindDoc="0" locked="0" layoutInCell="1" allowOverlap="1" wp14:anchorId="098BF5DB" wp14:editId="76E19F71">
+              <wp:anchor distT="0" distB="0" distL="114300" distR="114300" simplePos="0" relativeHeight="251665408" behindDoc="0" locked="0" layoutInCell="1" allowOverlap="1" wp14:anchorId="19D53602" wp14:editId="126EC911">
+                <wp:simplePos x="0" y="0"/>
+                <wp:positionH relativeFrom="column">
+                  <wp:posOffset>5295900</wp:posOffset>
+                </wp:positionH>
+                <wp:positionV relativeFrom="paragraph">
+                  <wp:posOffset>680085</wp:posOffset>
+                </wp:positionV>
+                <wp:extent cx="933450" cy="714375"/>
+                <wp:effectExtent l="0" t="0" r="19050" b="28575"/>
+                <wp:wrapNone/>
+                <wp:docPr id="4" name="Elipse 4"/>
+                <wp:cNvGraphicFramePr/>
+                <a:graphic xmlns:a="http://schemas.openxmlformats.org/drawingml/2006/main">
+                  <a:graphicData uri="http://schemas.microsoft.com/office/word/2010/wordprocessingShape">
+                    <wps:wsp>
+                      <wps:cNvSpPr/>
+                      <wps:spPr>
+                        <a:xfrm>
+                          <a:off x="0" y="0"/>
+                          <a:ext cx="933450" cy="714375"/>
+                        </a:xfrm>
+                        <a:prstGeom prst="ellipse">
+                          <a:avLst/>
+                        </a:prstGeom>
+                        <a:solidFill>
+                          <a:schemeClr val="bg1"/>
+                        </a:solidFill>
+                        <a:ln>
+                          <a:solidFill>
+                            <a:schemeClr val="bg1"/>
+                          </a:solidFill>
+                        </a:ln>
+                      </wps:spPr>
+                      <wps:style>
+                        <a:lnRef idx="2">
+                          <a:schemeClr val="accent1">
+                            <a:shade val="50000"/>
+                          </a:schemeClr>
+                        </a:lnRef>
+                        <a:fillRef idx="1">
+                          <a:schemeClr val="accent1"/>
+                        </a:fillRef>
+                        <a:effectRef idx="0">
+                          <a:schemeClr val="accent1"/>
+                        </a:effectRef>
+                        <a:fontRef idx="minor">
+                          <a:schemeClr val="lt1"/>
+                        </a:fontRef>
+                      </wps:style>
+                      <wps:bodyPr rot="0" spcFirstLastPara="0" vertOverflow="overflow" horzOverflow="overflow" vert="horz" wrap="square" lIns="91440" tIns="45720" rIns="91440" bIns="45720" numCol="1" spcCol="0" rtlCol="0" fromWordArt="0" anchor="ctr" anchorCtr="0" forceAA="0" compatLnSpc="1">
+                        <a:prstTxWarp prst="textNoShape">
+                          <a:avLst/>
+                        </a:prstTxWarp>
+                        <a:noAutofit/>
+                      </wps:bodyPr>
+                    </wps:wsp>
+                  </a:graphicData>
+                </a:graphic>
+              </wp:anchor>
+            </w:drawing>
+          </mc:Choice>
+          <mc:Fallback>
+            <w:pict>
+              <v:oval w14:anchorId="3AEED92E" id="Elipse 4" o:spid="_x0000_s1026" style="position:absolute;margin-left:417pt;margin-top:53.55pt;width:73.5pt;height:56.25pt;z-index:251665408;visibility:visible;mso-wrap-style:square;mso-wrap-distance-left:9pt;mso-wrap-distance-top:0;mso-wrap-distance-right:9pt;mso-wrap-distance-bottom:0;mso-position-horizontal:absolute;mso-position-horizontal-relative:text;mso-position-vertical:absolute;mso-position-vertical-relative:text;v-text-anchor:middle" o:gfxdata="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" fillcolor="white [3212]" strokecolor="white [3212]" strokeweight="1pt">
+                <v:stroke joinstyle="miter"/>
+              </v:oval>
+            </w:pict>
+          </mc:Fallback>
+        </mc:AlternateContent>
+      </w:r>
+    </w:p>
+    <w:p>
+      <w:pPr>
+        <w:pStyle w:val="Ttulo1"/>
+      </w:pPr>
+      <w:bookmarkStart w:id="16" w:name="_Toc198503254"/>
+      <w:r>
+        <w:lastRenderedPageBreak/>
+        <w:t xml:space="preserve">6 </w:t>
+      </w:r>
+      <w:r>
+        <w:t>REFERÊNCIAS</w:t>
+      </w:r>
+      <w:bookmarkEnd w:id="16"/>
+      <w:r>
+        <w:t xml:space="preserve"> </w:t>
+      </w:r>
+    </w:p>
+    <w:p>
+      <w:pPr>
+        <w:spacing w:after="0" w:line="240" w:lineRule="auto"/>
+        <w:rPr>
+          <w:rFonts w:ascii="Arial" w:eastAsia="Times New Roman" w:hAnsi="Arial" w:cs="Arial"/>
+          <w:kern w:val="0"/>
+          <w:lang w:val="en-US" w:eastAsia="pt-BR"/>
+          <w14:ligatures w14:val="none"/>
+        </w:rPr>
+      </w:pPr>
+      <w:r>
+        <w:rPr>
+          <w:rFonts w:ascii="Arial" w:eastAsia="Times New Roman" w:hAnsi="Arial" w:cs="Arial"/>
+          <w:kern w:val="0"/>
+          <w:lang w:val="en-US" w:eastAsia="pt-BR"/>
+          <w14:ligatures w14:val="none"/>
+        </w:rPr>
+        <w:t xml:space="preserve">FORMAN, R. T. T. </w:t>
+      </w:r>
+      <w:r>
+        <w:rPr>
+          <w:rFonts w:ascii="Arial" w:eastAsia="Times New Roman" w:hAnsi="Arial" w:cs="Arial"/>
+          <w:b/>
+          <w:i/>
+          <w:iCs/>
+          <w:kern w:val="0"/>
+          <w:lang w:val="en-US" w:eastAsia="pt-BR"/>
+          <w14:ligatures w14:val="none"/>
+        </w:rPr>
+        <w:t>Urban Ecology:</w:t>
+      </w:r>
+      <w:r>
+        <w:rPr>
+          <w:rFonts w:ascii="Arial" w:eastAsia="Times New Roman" w:hAnsi="Arial" w:cs="Arial"/>
+          <w:i/>
+          <w:iCs/>
+          <w:kern w:val="0"/>
+          <w:lang w:val="en-US" w:eastAsia="pt-BR"/>
+          <w14:ligatures w14:val="none"/>
+        </w:rPr>
+        <w:t xml:space="preserve"> Science of Cities</w:t>
+      </w:r>
+      <w:r>
+        <w:rPr>
+          <w:rFonts w:ascii="Arial" w:eastAsia="Times New Roman" w:hAnsi="Arial" w:cs="Arial"/>
+          <w:kern w:val="0"/>
+          <w:lang w:val="en-US" w:eastAsia="pt-BR"/>
+          <w14:ligatures w14:val="none"/>
+        </w:rPr>
+        <w:t>. Cambridge: Cambridge University Press, 2008.</w:t>
+      </w:r>
+    </w:p>
+    <w:p>
+      <w:pPr>
+        <w:spacing w:after="0" w:line="240" w:lineRule="auto"/>
+        <w:rPr>
+          <w:rFonts w:ascii="Arial" w:eastAsia="Times New Roman" w:hAnsi="Arial" w:cs="Arial"/>
+          <w:kern w:val="0"/>
+          <w:lang w:eastAsia="pt-BR"/>
+          <w14:ligatures w14:val="none"/>
+        </w:rPr>
+      </w:pPr>
+      <w:r>
+        <w:rPr>
+          <w:rFonts w:ascii="Arial" w:eastAsia="Times New Roman" w:hAnsi="Arial" w:cs="Arial"/>
+          <w:kern w:val="0"/>
+          <w:lang w:val="en-US" w:eastAsia="pt-BR"/>
+          <w14:ligatures w14:val="none"/>
+        </w:rPr>
+        <w:t xml:space="preserve">IEMA/ES. </w:t>
+      </w:r>
+      <w:r>
+        <w:rPr>
+          <w:rFonts w:ascii="Arial" w:eastAsia="Times New Roman" w:hAnsi="Arial" w:cs="Arial"/>
+          <w:b/>
+          <w:kern w:val="0"/>
+          <w:lang w:eastAsia="pt-BR"/>
+          <w14:ligatures w14:val="none"/>
+        </w:rPr>
+        <w:t>Instituto Estadual de Meio Ambiente e Recursos Hídricos.</w:t>
+      </w:r>
+      <w:r>
+        <w:rPr>
+          <w:rFonts w:ascii="Arial" w:eastAsia="Times New Roman" w:hAnsi="Arial" w:cs="Arial"/>
+          <w:kern w:val="0"/>
+          <w:lang w:eastAsia="pt-BR"/>
+          <w14:ligatures w14:val="none"/>
+        </w:rPr>
+        <w:t xml:space="preserve"> Disponível em: https://iema.es.gov.br. Acesso em: 17 maio 2025.</w:t>
+      </w:r>
+    </w:p>
+    <w:p>
+      <w:pPr>
+        <w:spacing w:after="0" w:line="240" w:lineRule="auto"/>
+        <w:rPr>
+          <w:rFonts w:ascii="Arial" w:eastAsia="Times New Roman" w:hAnsi="Arial" w:cs="Arial"/>
+          <w:kern w:val="0"/>
+          <w:lang w:eastAsia="pt-BR"/>
+          <w14:ligatures w14:val="none"/>
+        </w:rPr>
+      </w:pPr>
+      <w:r>
+        <w:rPr>
+          <w:rFonts w:ascii="Arial" w:eastAsia="Times New Roman" w:hAnsi="Arial" w:cs="Arial"/>
+          <w:kern w:val="0"/>
+          <w:lang w:eastAsia="pt-BR"/>
+          <w14:ligatures w14:val="none"/>
+        </w:rPr>
+        <w:t xml:space="preserve">IJSN. </w:t>
+      </w:r>
+      <w:r>
+        <w:rPr>
+          <w:rFonts w:ascii="Arial" w:eastAsia="Times New Roman" w:hAnsi="Arial" w:cs="Arial"/>
+          <w:b/>
+          <w:kern w:val="0"/>
+          <w:lang w:eastAsia="pt-BR"/>
+          <w14:ligatures w14:val="none"/>
+        </w:rPr>
+        <w:t>Instituto Jones dos Santos Neves.</w:t>
+      </w:r>
+      <w:r>
+        <w:rPr>
+          <w:rFonts w:ascii="Arial" w:eastAsia="Times New Roman" w:hAnsi="Arial" w:cs="Arial"/>
+          <w:kern w:val="0"/>
+          <w:lang w:eastAsia="pt-BR"/>
+          <w14:ligatures w14:val="none"/>
+        </w:rPr>
+        <w:t xml:space="preserve"> Disponível em: https://ijsn.es.gov.br. Acesso em: 17 maio 2025.</w:t>
+      </w:r>
+    </w:p>
+    <w:p>
+      <w:pPr>
+        <w:spacing w:after="0" w:line="240" w:lineRule="auto"/>
+        <w:rPr>
+          <w:rFonts w:ascii="Arial" w:eastAsia="Times New Roman" w:hAnsi="Arial" w:cs="Arial"/>
+          <w:kern w:val="0"/>
+          <w:lang w:eastAsia="pt-BR"/>
+          <w14:ligatures w14:val="none"/>
+        </w:rPr>
+      </w:pPr>
+      <w:r>
+        <w:rPr>
+          <w:rFonts w:ascii="Arial" w:eastAsia="Times New Roman" w:hAnsi="Arial" w:cs="Arial"/>
+          <w:kern w:val="0"/>
+          <w:lang w:eastAsia="pt-BR"/>
+          <w14:ligatures w14:val="none"/>
+        </w:rPr>
+        <w:t xml:space="preserve">MORAES, D. et al. </w:t>
+      </w:r>
+      <w:r>
+        <w:rPr>
+          <w:rFonts w:ascii="Arial" w:eastAsia="Times New Roman" w:hAnsi="Arial" w:cs="Arial"/>
+          <w:b/>
+          <w:i/>
+          <w:iCs/>
+          <w:kern w:val="0"/>
+          <w:lang w:eastAsia="pt-BR"/>
+          <w14:ligatures w14:val="none"/>
+        </w:rPr>
+        <w:t>Tecnologia verde e desenvolvimento sustentável</w:t>
+      </w:r>
+      <w:r>
+        <w:rPr>
+          <w:rFonts w:ascii="Arial" w:eastAsia="Times New Roman" w:hAnsi="Arial" w:cs="Arial"/>
+          <w:b/>
+          <w:kern w:val="0"/>
+          <w:lang w:eastAsia="pt-BR"/>
+          <w14:ligatures w14:val="none"/>
+        </w:rPr>
+        <w:t>.</w:t>
+      </w:r>
+      <w:r>
+        <w:rPr>
+          <w:rFonts w:ascii="Arial" w:eastAsia="Times New Roman" w:hAnsi="Arial" w:cs="Arial"/>
+          <w:kern w:val="0"/>
+          <w:lang w:eastAsia="pt-BR"/>
+          <w14:ligatures w14:val="none"/>
+        </w:rPr>
+        <w:t xml:space="preserve"> Florianópolis: Editora UFSC, 2021.</w:t>
+      </w:r>
+    </w:p>
+    <w:p>
+      <w:pPr>
+        <w:spacing w:after="0" w:line="240" w:lineRule="auto"/>
+        <w:rPr>
+          <w:rFonts w:ascii="Arial" w:eastAsia="Times New Roman" w:hAnsi="Arial" w:cs="Arial"/>
+          <w:kern w:val="0"/>
+          <w:lang w:eastAsia="pt-BR"/>
+          <w14:ligatures w14:val="none"/>
+        </w:rPr>
+      </w:pPr>
+      <w:r>
+        <w:rPr>
+          <w:rFonts w:ascii="Arial" w:eastAsia="Times New Roman" w:hAnsi="Arial" w:cs="Arial"/>
+          <w:kern w:val="0"/>
+          <w:lang w:eastAsia="pt-BR"/>
+          <w14:ligatures w14:val="none"/>
+        </w:rPr>
+        <w:t xml:space="preserve">MORAES, J. F. de; COSTA, L. P.; SOUZA, T. R. de. </w:t>
+      </w:r>
+      <w:r>
+        <w:rPr>
+          <w:rFonts w:ascii="Arial" w:eastAsia="Times New Roman" w:hAnsi="Arial" w:cs="Arial"/>
+          <w:b/>
+          <w:kern w:val="0"/>
+          <w:lang w:eastAsia="pt-BR"/>
+          <w14:ligatures w14:val="none"/>
+        </w:rPr>
+        <w:t>Aplicativos móveis para educação ambiental:</w:t>
+      </w:r>
+      <w:r>
+        <w:rPr>
+          <w:rFonts w:ascii="Arial" w:eastAsia="Times New Roman" w:hAnsi="Arial" w:cs="Arial"/>
+          <w:kern w:val="0"/>
+          <w:lang w:eastAsia="pt-BR"/>
+          <w14:ligatures w14:val="none"/>
+        </w:rPr>
+        <w:t xml:space="preserve"> uma revisão sistemática. </w:t>
+      </w:r>
+      <w:r>
+        <w:rPr>
+          <w:rFonts w:ascii="Arial" w:eastAsia="Times New Roman" w:hAnsi="Arial" w:cs="Arial"/>
+          <w:i/>
+          <w:iCs/>
+          <w:kern w:val="0"/>
+          <w:lang w:eastAsia="pt-BR"/>
+          <w14:ligatures w14:val="none"/>
+        </w:rPr>
+        <w:t>Revista Brasileira de Informática na Educação</w:t>
+      </w:r>
+      <w:r>
+        <w:rPr>
+          <w:rFonts w:ascii="Arial" w:eastAsia="Times New Roman" w:hAnsi="Arial" w:cs="Arial"/>
+          <w:kern w:val="0"/>
+          <w:lang w:eastAsia="pt-BR"/>
+          <w14:ligatures w14:val="none"/>
+        </w:rPr>
+        <w:t>, v. 29, n. 1, p. 45–63, 2021.</w:t>
+      </w:r>
+    </w:p>
+    <w:p>
+      <w:pPr>
+        <w:spacing w:after="0" w:line="240" w:lineRule="auto"/>
+        <w:rPr>
+          <w:rFonts w:ascii="Arial" w:eastAsia="Times New Roman" w:hAnsi="Arial" w:cs="Arial"/>
+          <w:kern w:val="0"/>
+          <w:lang w:eastAsia="pt-BR"/>
+          <w14:ligatures w14:val="none"/>
+        </w:rPr>
+      </w:pPr>
+      <w:r>
+        <w:rPr>
+          <w:rFonts w:ascii="Arial" w:eastAsia="Times New Roman" w:hAnsi="Arial" w:cs="Arial"/>
+          <w:kern w:val="0"/>
+          <w:lang w:eastAsia="pt-BR"/>
+          <w14:ligatures w14:val="none"/>
+        </w:rPr>
+        <w:t xml:space="preserve">OLIVEIRA, M. R. de. </w:t>
+      </w:r>
+      <w:r>
+        <w:rPr>
+          <w:rFonts w:ascii="Arial" w:eastAsia="Times New Roman" w:hAnsi="Arial" w:cs="Arial"/>
+          <w:b/>
+          <w:i/>
+          <w:iCs/>
+          <w:kern w:val="0"/>
+          <w:lang w:eastAsia="pt-BR"/>
+          <w14:ligatures w14:val="none"/>
+        </w:rPr>
+        <w:t>Geotecnologias aplicadas ao planejamento ambiental urbano</w:t>
+      </w:r>
+      <w:r>
+        <w:rPr>
+          <w:rFonts w:ascii="Arial" w:eastAsia="Times New Roman" w:hAnsi="Arial" w:cs="Arial"/>
+          <w:b/>
+          <w:kern w:val="0"/>
+          <w:lang w:eastAsia="pt-BR"/>
+          <w14:ligatures w14:val="none"/>
+        </w:rPr>
+        <w:t>.</w:t>
+      </w:r>
+      <w:r>
+        <w:rPr>
+          <w:rFonts w:ascii="Arial" w:eastAsia="Times New Roman" w:hAnsi="Arial" w:cs="Arial"/>
+          <w:kern w:val="0"/>
+          <w:lang w:eastAsia="pt-BR"/>
+          <w14:ligatures w14:val="none"/>
+        </w:rPr>
+        <w:t xml:space="preserve"> São Paulo: Oficina de Textos, 2015.</w:t>
+      </w:r>
+    </w:p>
+    <w:p>
+      <w:pPr>
+        <w:spacing w:after="0" w:line="240" w:lineRule="auto"/>
+        <w:rPr>
+          <w:rFonts w:ascii="Arial" w:eastAsia="Times New Roman" w:hAnsi="Arial" w:cs="Arial"/>
+          <w:kern w:val="0"/>
+          <w:lang w:eastAsia="pt-BR"/>
+          <w14:ligatures w14:val="none"/>
+        </w:rPr>
+      </w:pPr>
+      <w:r>
+        <w:rPr>
+          <w:rFonts w:ascii="Arial" w:eastAsia="Times New Roman" w:hAnsi="Arial" w:cs="Arial"/>
+          <w:kern w:val="0"/>
+          <w:lang w:eastAsia="pt-BR"/>
+          <w14:ligatures w14:val="none"/>
+        </w:rPr>
+        <w:t xml:space="preserve">OLIVEIRA, R. F. </w:t>
+      </w:r>
+      <w:r>
+        <w:rPr>
+          <w:rFonts w:ascii="Arial" w:eastAsia="Times New Roman" w:hAnsi="Arial" w:cs="Arial"/>
+          <w:b/>
+          <w:i/>
+          <w:iCs/>
+          <w:kern w:val="0"/>
+          <w:lang w:eastAsia="pt-BR"/>
+          <w14:ligatures w14:val="none"/>
+        </w:rPr>
+        <w:t>Geotecnologias aplicadas à gestão ambiental</w:t>
+      </w:r>
+      <w:r>
+        <w:rPr>
+          <w:rFonts w:ascii="Arial" w:eastAsia="Times New Roman" w:hAnsi="Arial" w:cs="Arial"/>
+          <w:b/>
+          <w:kern w:val="0"/>
+          <w:lang w:eastAsia="pt-BR"/>
+          <w14:ligatures w14:val="none"/>
+        </w:rPr>
+        <w:t>.</w:t>
+      </w:r>
+      <w:r>
+        <w:rPr>
+          <w:rFonts w:ascii="Arial" w:eastAsia="Times New Roman" w:hAnsi="Arial" w:cs="Arial"/>
+          <w:kern w:val="0"/>
+          <w:lang w:eastAsia="pt-BR"/>
+          <w14:ligatures w14:val="none"/>
+        </w:rPr>
+        <w:t xml:space="preserve"> Rio de Janeiro: </w:t>
+      </w:r>
+      <w:proofErr w:type="spellStart"/>
+      <w:r>
+        <w:rPr>
+          <w:rFonts w:ascii="Arial" w:eastAsia="Times New Roman" w:hAnsi="Arial" w:cs="Arial"/>
+          <w:kern w:val="0"/>
+          <w:lang w:eastAsia="pt-BR"/>
+          <w14:ligatures w14:val="none"/>
+        </w:rPr>
+        <w:t>Interciência</w:t>
+      </w:r>
+      <w:proofErr w:type="spellEnd"/>
+      <w:r>
+        <w:rPr>
+          <w:rFonts w:ascii="Arial" w:eastAsia="Times New Roman" w:hAnsi="Arial" w:cs="Arial"/>
+          <w:kern w:val="0"/>
+          <w:lang w:eastAsia="pt-BR"/>
+          <w14:ligatures w14:val="none"/>
+        </w:rPr>
+        <w:t>, 2015.</w:t>
+      </w:r>
+    </w:p>
+    <w:p>
+      <w:pPr>
+        <w:spacing w:after="0" w:line="240" w:lineRule="auto"/>
+        <w:rPr>
+          <w:rFonts w:ascii="Arial" w:eastAsia="Times New Roman" w:hAnsi="Arial" w:cs="Arial"/>
+          <w:kern w:val="0"/>
+          <w:lang w:eastAsia="pt-BR"/>
+          <w14:ligatures w14:val="none"/>
+        </w:rPr>
+      </w:pPr>
+      <w:r>
+        <w:rPr>
+          <w:rFonts w:ascii="Arial" w:eastAsia="Times New Roman" w:hAnsi="Arial" w:cs="Arial"/>
+          <w:kern w:val="0"/>
+          <w:lang w:eastAsia="pt-BR"/>
+          <w14:ligatures w14:val="none"/>
+        </w:rPr>
+        <w:t xml:space="preserve">PEMC-ES. </w:t>
+      </w:r>
+      <w:r>
+        <w:rPr>
+          <w:rFonts w:ascii="Arial" w:eastAsia="Times New Roman" w:hAnsi="Arial" w:cs="Arial"/>
+          <w:b/>
+          <w:kern w:val="0"/>
+          <w:lang w:eastAsia="pt-BR"/>
+          <w14:ligatures w14:val="none"/>
+        </w:rPr>
+        <w:t>Plano Estadual de Mudanças Climáticas.</w:t>
+      </w:r>
+      <w:r>
+        <w:rPr>
+          <w:rFonts w:ascii="Arial" w:eastAsia="Times New Roman" w:hAnsi="Arial" w:cs="Arial"/>
+          <w:kern w:val="0"/>
+          <w:lang w:eastAsia="pt-BR"/>
+          <w14:ligatures w14:val="none"/>
+        </w:rPr>
+        <w:t xml:space="preserve"> Governo do Estado do Espírito Santo. 2022.</w:t>
+      </w:r>
+    </w:p>
+    <w:p>
+      <w:pPr>
+        <w:spacing w:after="0" w:line="240" w:lineRule="auto"/>
+        <w:rPr>
+          <w:rFonts w:ascii="Arial" w:eastAsia="Times New Roman" w:hAnsi="Arial" w:cs="Arial"/>
+          <w:kern w:val="0"/>
+          <w:lang w:eastAsia="pt-BR"/>
+          <w14:ligatures w14:val="none"/>
+        </w:rPr>
+      </w:pPr>
+      <w:r>
+        <w:rPr>
+          <w:rFonts w:ascii="Arial" w:eastAsia="Times New Roman" w:hAnsi="Arial" w:cs="Arial"/>
+          <w:kern w:val="0"/>
+          <w:lang w:eastAsia="pt-BR"/>
+          <w14:ligatures w14:val="none"/>
+        </w:rPr>
+        <w:t>RIBEIRO, H</w:t>
+      </w:r>
+      <w:r>
+        <w:rPr>
+          <w:rFonts w:ascii="Arial" w:eastAsia="Times New Roman" w:hAnsi="Arial" w:cs="Arial"/>
+          <w:b/>
+          <w:kern w:val="0"/>
+          <w:lang w:eastAsia="pt-BR"/>
+          <w14:ligatures w14:val="none"/>
+        </w:rPr>
+        <w:t xml:space="preserve">. </w:t>
+      </w:r>
+      <w:r>
+        <w:rPr>
+          <w:rFonts w:ascii="Arial" w:eastAsia="Times New Roman" w:hAnsi="Arial" w:cs="Arial"/>
+          <w:b/>
+          <w:i/>
+          <w:iCs/>
+          <w:kern w:val="0"/>
+          <w:lang w:eastAsia="pt-BR"/>
+          <w14:ligatures w14:val="none"/>
+        </w:rPr>
+        <w:t>Cidades, saúde e meio ambiente</w:t>
+      </w:r>
+      <w:r>
+        <w:rPr>
+          <w:rFonts w:ascii="Arial" w:eastAsia="Times New Roman" w:hAnsi="Arial" w:cs="Arial"/>
+          <w:b/>
+          <w:kern w:val="0"/>
+          <w:lang w:eastAsia="pt-BR"/>
+          <w14:ligatures w14:val="none"/>
+        </w:rPr>
+        <w:t>.</w:t>
+      </w:r>
+      <w:r>
+        <w:rPr>
+          <w:rFonts w:ascii="Arial" w:eastAsia="Times New Roman" w:hAnsi="Arial" w:cs="Arial"/>
+          <w:kern w:val="0"/>
+          <w:lang w:eastAsia="pt-BR"/>
+          <w14:ligatures w14:val="none"/>
+        </w:rPr>
+        <w:t xml:space="preserve"> Barueri: Manole, 2013.</w:t>
+      </w:r>
+    </w:p>
+    <w:p>
+      <w:pPr>
+        <w:spacing w:after="0" w:line="240" w:lineRule="auto"/>
+        <w:rPr>
+          <w:rFonts w:ascii="Arial" w:eastAsia="Times New Roman" w:hAnsi="Arial" w:cs="Arial"/>
+          <w:kern w:val="0"/>
+          <w:lang w:eastAsia="pt-BR"/>
+          <w14:ligatures w14:val="none"/>
+        </w:rPr>
+      </w:pPr>
+      <w:r>
+        <w:rPr>
+          <w:rFonts w:ascii="Arial" w:eastAsia="Times New Roman" w:hAnsi="Arial" w:cs="Arial"/>
+          <w:kern w:val="0"/>
+          <w:lang w:eastAsia="pt-BR"/>
+          <w14:ligatures w14:val="none"/>
+        </w:rPr>
+        <w:t xml:space="preserve">RIBEIRO, H. </w:t>
+      </w:r>
+      <w:r>
+        <w:rPr>
+          <w:rFonts w:ascii="Arial" w:eastAsia="Times New Roman" w:hAnsi="Arial" w:cs="Arial"/>
+          <w:b/>
+          <w:kern w:val="0"/>
+          <w:lang w:eastAsia="pt-BR"/>
+          <w14:ligatures w14:val="none"/>
+        </w:rPr>
+        <w:t>Saúde ambiental urbana e o desafio da sustentabilidade.</w:t>
+      </w:r>
+      <w:r>
+        <w:rPr>
+          <w:rFonts w:ascii="Arial" w:eastAsia="Times New Roman" w:hAnsi="Arial" w:cs="Arial"/>
+          <w:kern w:val="0"/>
+          <w:lang w:eastAsia="pt-BR"/>
+          <w14:ligatures w14:val="none"/>
+        </w:rPr>
+        <w:t xml:space="preserve"> </w:t>
+      </w:r>
+      <w:r>
+        <w:rPr>
+          <w:rFonts w:ascii="Arial" w:eastAsia="Times New Roman" w:hAnsi="Arial" w:cs="Arial"/>
+          <w:i/>
+          <w:iCs/>
+          <w:kern w:val="0"/>
+          <w:lang w:eastAsia="pt-BR"/>
+          <w14:ligatures w14:val="none"/>
+        </w:rPr>
+        <w:t>Ciência &amp; Saúde Coletiva</w:t>
+      </w:r>
+      <w:r>
+        <w:rPr>
+          <w:rFonts w:ascii="Arial" w:eastAsia="Times New Roman" w:hAnsi="Arial" w:cs="Arial"/>
+          <w:kern w:val="0"/>
+          <w:lang w:eastAsia="pt-BR"/>
+          <w14:ligatures w14:val="none"/>
+        </w:rPr>
+        <w:t>, v. 18, n. 11, p. 3047–3056, 2013.</w:t>
+      </w:r>
+    </w:p>
+    <w:p>
+      <w:pPr>
+        <w:spacing w:after="0" w:line="240" w:lineRule="auto"/>
+        <w:rPr>
+          <w:rFonts w:ascii="Arial" w:eastAsia="Times New Roman" w:hAnsi="Arial" w:cs="Arial"/>
+          <w:kern w:val="0"/>
+          <w:lang w:eastAsia="pt-BR"/>
+          <w14:ligatures w14:val="none"/>
+        </w:rPr>
+      </w:pPr>
+      <w:r>
+        <w:rPr>
+          <w:rFonts w:ascii="Arial" w:eastAsia="Times New Roman" w:hAnsi="Arial" w:cs="Arial"/>
+          <w:kern w:val="0"/>
+          <w:lang w:eastAsia="pt-BR"/>
+          <w14:ligatures w14:val="none"/>
+        </w:rPr>
+        <w:t xml:space="preserve">RODRIGUES, R. R.; GANDOLFI, S. </w:t>
+      </w:r>
+      <w:r>
+        <w:rPr>
+          <w:rFonts w:ascii="Arial" w:eastAsia="Times New Roman" w:hAnsi="Arial" w:cs="Arial"/>
+          <w:b/>
+          <w:kern w:val="0"/>
+          <w:lang w:eastAsia="pt-BR"/>
+          <w14:ligatures w14:val="none"/>
+        </w:rPr>
+        <w:t>Flora nativa na restauração ecológica</w:t>
+      </w:r>
+      <w:r>
+        <w:rPr>
+          <w:rFonts w:ascii="Arial" w:eastAsia="Times New Roman" w:hAnsi="Arial" w:cs="Arial"/>
+          <w:kern w:val="0"/>
+          <w:lang w:eastAsia="pt-BR"/>
+          <w14:ligatures w14:val="none"/>
+        </w:rPr>
+        <w:t xml:space="preserve">. In: GANDOLFI, S.; RODRIGUES, R. R.; LEITÃO-FILHO, H. F. (Org.). </w:t>
+      </w:r>
+      <w:r>
+        <w:rPr>
+          <w:rFonts w:ascii="Arial" w:eastAsia="Times New Roman" w:hAnsi="Arial" w:cs="Arial"/>
+          <w:i/>
+          <w:iCs/>
+          <w:kern w:val="0"/>
+          <w:lang w:eastAsia="pt-BR"/>
+          <w14:ligatures w14:val="none"/>
+        </w:rPr>
+        <w:t>Ecologia e restauração de ecossistemas</w:t>
+      </w:r>
+      <w:r>
+        <w:rPr>
+          <w:rFonts w:ascii="Arial" w:eastAsia="Times New Roman" w:hAnsi="Arial" w:cs="Arial"/>
+          <w:kern w:val="0"/>
+          <w:lang w:eastAsia="pt-BR"/>
+          <w14:ligatures w14:val="none"/>
+        </w:rPr>
+        <w:t xml:space="preserve">. São Paulo: </w:t>
+      </w:r>
+      <w:proofErr w:type="spellStart"/>
+      <w:r>
+        <w:rPr>
+          <w:rFonts w:ascii="Arial" w:eastAsia="Times New Roman" w:hAnsi="Arial" w:cs="Arial"/>
+          <w:kern w:val="0"/>
+          <w:lang w:eastAsia="pt-BR"/>
+          <w14:ligatures w14:val="none"/>
+        </w:rPr>
+        <w:t>EdUSP</w:t>
+      </w:r>
+      <w:proofErr w:type="spellEnd"/>
+      <w:r>
+        <w:rPr>
+          <w:rFonts w:ascii="Arial" w:eastAsia="Times New Roman" w:hAnsi="Arial" w:cs="Arial"/>
+          <w:kern w:val="0"/>
+          <w:lang w:eastAsia="pt-BR"/>
+          <w14:ligatures w14:val="none"/>
+        </w:rPr>
+        <w:t>, 2007.</w:t>
+      </w:r>
+    </w:p>
+    <w:p>
+      <w:pPr>
+        <w:spacing w:after="0" w:line="240" w:lineRule="auto"/>
+        <w:rPr>
+          <w:rFonts w:ascii="Arial" w:eastAsia="Times New Roman" w:hAnsi="Arial" w:cs="Arial"/>
+          <w:kern w:val="0"/>
+          <w:lang w:eastAsia="pt-BR"/>
+          <w14:ligatures w14:val="none"/>
+        </w:rPr>
+      </w:pPr>
+      <w:r>
+        <w:rPr>
+          <w:rFonts w:ascii="Arial" w:eastAsia="Times New Roman" w:hAnsi="Arial" w:cs="Arial"/>
+          <w:kern w:val="0"/>
+          <w:lang w:eastAsia="pt-BR"/>
+          <w14:ligatures w14:val="none"/>
+        </w:rPr>
+        <w:t xml:space="preserve">SILVA, A. L. Cidades inteligentes e sustentabilidade urbana: um panorama das práticas e desafios. </w:t>
+      </w:r>
+      <w:r>
+        <w:rPr>
+          <w:rFonts w:ascii="Arial" w:eastAsia="Times New Roman" w:hAnsi="Arial" w:cs="Arial"/>
+          <w:i/>
+          <w:iCs/>
+          <w:kern w:val="0"/>
+          <w:lang w:eastAsia="pt-BR"/>
+          <w14:ligatures w14:val="none"/>
+        </w:rPr>
+        <w:t>Revista Gestão &amp; Tecnologia</w:t>
+      </w:r>
+      <w:r>
+        <w:rPr>
+          <w:rFonts w:ascii="Arial" w:eastAsia="Times New Roman" w:hAnsi="Arial" w:cs="Arial"/>
+          <w:kern w:val="0"/>
+          <w:lang w:eastAsia="pt-BR"/>
+          <w14:ligatures w14:val="none"/>
+        </w:rPr>
+        <w:t>, v. 19, n. 2, p. 34–49, 2019.</w:t>
+      </w:r>
+    </w:p>
+    <w:p>
+      <w:pPr>
+        <w:ind w:left="360"/>
+        <w:jc w:val="both"/>
+        <w:rPr>
+          <w:rFonts w:ascii="Times New Roman" w:hAnsi="Times New Roman" w:cs="Times New Roman"/>
+          <w:b/>
+          <w:bCs/>
+        </w:rPr>
+      </w:pPr>
+      <w:r>
+        <w:rPr>
+          <w:rFonts w:ascii="Times New Roman" w:hAnsi="Times New Roman" w:cs="Times New Roman"/>
+          <w:b/>
+          <w:bCs/>
+          <w:noProof/>
+        </w:rPr>
+        <mc:AlternateContent>
+          <mc:Choice Requires="wps">
+            <w:drawing>
+              <wp:anchor distT="0" distB="0" distL="114300" distR="114300" simplePos="0" relativeHeight="251667456" behindDoc="0" locked="0" layoutInCell="1" allowOverlap="1" wp14:anchorId="098BF5DB" wp14:editId="5B63C712">
                 <wp:simplePos x="0" y="0"/>
                 <wp:positionH relativeFrom="column">
                   <wp:posOffset>5238750</wp:posOffset>
@@ -5684,88 +5792,7 @@
           </mc:Choice>
           <mc:Fallback>
             <w:pict>
-              <v:oval w14:anchorId="5F36A5BC" id="Elipse 5" o:spid="_x0000_s1026" style="position:absolute;margin-left:412.5pt;margin-top:303.75pt;width:73.5pt;height:56.25pt;z-index:251667456;visibility:visible;mso-wrap-style:square;mso-wrap-distance-left:9pt;mso-wrap-distance-top:0;mso-wrap-distance-right:9pt;mso-wrap-distance-bottom:0;mso-position-horizontal:absolute;mso-position-horizontal-relative:text;mso-position-vertical:absolute;mso-position-vertical-relative:text;v-text-anchor:middle" o:gfxdata="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" fillcolor="white [3212]" strokecolor="white [3212]" strokeweight="1pt">
-                <v:stroke joinstyle="miter"/>
-              </v:oval>
-            </w:pict>
-          </mc:Fallback>
-        </mc:AlternateContent>
-      </w:r>
-      <w:r>
-        <w:rPr>
-          <w:rFonts w:ascii="Times New Roman" w:hAnsi="Times New Roman" w:cs="Times New Roman"/>
-          <w:b/>
-          <w:bCs/>
-          <w:noProof/>
-        </w:rPr>
-        <mc:AlternateContent>
-          <mc:Choice Requires="wps">
-            <w:drawing>
-              <wp:anchor distT="0" distB="0" distL="114300" distR="114300" simplePos="0" relativeHeight="251665408" behindDoc="0" locked="0" layoutInCell="1" allowOverlap="1" wp14:anchorId="19D53602" wp14:editId="2FCB2A70">
-                <wp:simplePos x="0" y="0"/>
-                <wp:positionH relativeFrom="column">
-                  <wp:posOffset>5238750</wp:posOffset>
-                </wp:positionH>
-                <wp:positionV relativeFrom="paragraph">
-                  <wp:posOffset>257175</wp:posOffset>
-                </wp:positionV>
-                <wp:extent cx="933450" cy="714375"/>
-                <wp:effectExtent l="0" t="0" r="19050" b="28575"/>
-                <wp:wrapNone/>
-                <wp:docPr id="4" name="Elipse 4"/>
-                <wp:cNvGraphicFramePr/>
-                <a:graphic xmlns:a="http://schemas.openxmlformats.org/drawingml/2006/main">
-                  <a:graphicData uri="http://schemas.microsoft.com/office/word/2010/wordprocessingShape">
-                    <wps:wsp>
-                      <wps:cNvSpPr/>
-                      <wps:spPr>
-                        <a:xfrm>
-                          <a:off x="0" y="0"/>
-                          <a:ext cx="933450" cy="714375"/>
-                        </a:xfrm>
-                        <a:prstGeom prst="ellipse">
-                          <a:avLst/>
-                        </a:prstGeom>
-                        <a:solidFill>
-                          <a:schemeClr val="bg1"/>
-                        </a:solidFill>
-                        <a:ln>
-                          <a:solidFill>
-                            <a:schemeClr val="bg1"/>
-                          </a:solidFill>
-                        </a:ln>
-                      </wps:spPr>
-                      <wps:style>
-                        <a:lnRef idx="2">
-                          <a:schemeClr val="accent1">
-                            <a:shade val="50000"/>
-                          </a:schemeClr>
-                        </a:lnRef>
-                        <a:fillRef idx="1">
-                          <a:schemeClr val="accent1"/>
-                        </a:fillRef>
-                        <a:effectRef idx="0">
-                          <a:schemeClr val="accent1"/>
-                        </a:effectRef>
-                        <a:fontRef idx="minor">
-                          <a:schemeClr val="lt1"/>
-                        </a:fontRef>
-                      </wps:style>
-                      <wps:bodyPr rot="0" spcFirstLastPara="0" vertOverflow="overflow" horzOverflow="overflow" vert="horz" wrap="square" lIns="91440" tIns="45720" rIns="91440" bIns="45720" numCol="1" spcCol="0" rtlCol="0" fromWordArt="0" anchor="ctr" anchorCtr="0" forceAA="0" compatLnSpc="1">
-                        <a:prstTxWarp prst="textNoShape">
-                          <a:avLst/>
-                        </a:prstTxWarp>
-                        <a:noAutofit/>
-                      </wps:bodyPr>
-                    </wps:wsp>
-                  </a:graphicData>
-                </a:graphic>
-              </wp:anchor>
-            </w:drawing>
-          </mc:Choice>
-          <mc:Fallback>
-            <w:pict>
-              <v:oval w14:anchorId="6812E9F1" id="Elipse 4" o:spid="_x0000_s1026" style="position:absolute;margin-left:412.5pt;margin-top:20.25pt;width:73.5pt;height:56.25pt;z-index:251665408;visibility:visible;mso-wrap-style:square;mso-wrap-distance-left:9pt;mso-wrap-distance-top:0;mso-wrap-distance-right:9pt;mso-wrap-distance-bottom:0;mso-position-horizontal:absolute;mso-position-horizontal-relative:text;mso-position-vertical:absolute;mso-position-vertical-relative:text;v-text-anchor:middle" o:gfxdata="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" fillcolor="white [3212]" strokecolor="white [3212]" strokeweight="1pt">
+              <v:oval w14:anchorId="2304FBCD" id="Elipse 5" o:spid="_x0000_s1026" style="position:absolute;margin-left:412.5pt;margin-top:303.75pt;width:73.5pt;height:56.25pt;z-index:251667456;visibility:visible;mso-wrap-style:square;mso-wrap-distance-left:9pt;mso-wrap-distance-top:0;mso-wrap-distance-right:9pt;mso-wrap-distance-bottom:0;mso-position-horizontal:absolute;mso-position-horizontal-relative:text;mso-position-vertical:absolute;mso-position-vertical-relative:text;v-text-anchor:middle" o:gfxdata="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" fillcolor="white [3212]" strokecolor="white [3212]" strokeweight="1pt">
                 <v:stroke joinstyle="miter"/>
               </v:oval>
             </w:pict>
@@ -5785,7 +5812,7 @@
 </file>
 
 <file path=word/endnotes.xml><?xml version="1.0" encoding="utf-8"?>
-<w:endnotes xmlns:wpc="http://schemas.microsoft.com/office/word/2010/wordprocessingCanvas" xmlns:cx="http://schemas.microsoft.com/office/drawing/2014/chartex" xmlns:cx1="http://schemas.microsoft.com/office/drawing/2015/9/8/chartex" xmlns:cx2="http://schemas.microsoft.com/office/drawing/2015/10/21/chartex" xmlns:cx3="http://schemas.microsoft.com/office/drawing/2016/5/9/chartex" xmlns:cx4="http://schemas.microsoft.com/office/drawing/2016/5/10/chartex" xmlns:cx5="http://schemas.microsoft.com/office/drawing/2016/5/11/chartex" xmlns:cx6="http://schemas.microsoft.com/office/drawing/2016/5/12/chartex" xmlns:cx7="http://schemas.microsoft.com/office/drawing/2016/5/13/chartex" xmlns:cx8="http://schemas.microsoft.com/office/drawing/2016/5/14/chartex" xmlns:mc="http://schemas.openxmlformats.org/markup-compatibility/2006" xmlns:aink="http://schemas.microsoft.com/office/drawing/2016/ink" xmlns:am3d="http://schemas.microsoft.com/office/drawing/2017/model3d" xmlns:o="urn:schemas-microsoft-com:office:office" xmlns:r="http://schemas.openxmlformats.org/officeDocument/2006/relationships" xmlns:m="http://schemas.openxmlformats.org/officeDocument/2006/math" xmlns:v="urn:schemas-microsoft-com:vml" xmlns:wp14="http://schemas.microsoft.com/office/word/2010/wordprocessingDrawing" xmlns:wp="http://schemas.openxmlformats.org/drawingml/2006/wordprocessingDrawing" xmlns:w10="urn:schemas-microsoft-com:office:word" xmlns:w="http://schemas.openxmlformats.org/wordprocessingml/2006/main" xmlns:w14="http://schemas.microsoft.com/office/word/2010/wordml" xmlns:w15="http://schemas.microsoft.com/office/word/2012/wordml" xmlns:w16cid="http://schemas.microsoft.com/office/word/2016/wordml/cid" xmlns:w16se="http://schemas.microsoft.com/office/word/2015/wordml/symex" xmlns:wpg="http://schemas.microsoft.com/office/word/2010/wordprocessingGroup" xmlns:wpi="http://schemas.microsoft.com/office/word/2010/wordprocessingInk" xmlns:wne="http://schemas.microsoft.com/office/word/2006/wordml" xmlns:wps="http://schemas.microsoft.com/office/word/2010/wordprocessingShape" mc:Ignorable="w14 w15 w16se w16cid wp14">
+<w:endnotes xmlns:wpc="http://schemas.microsoft.com/office/word/2010/wordprocessingCanvas" xmlns:cx="http://schemas.microsoft.com/office/drawing/2014/chartex" xmlns:cx1="http://schemas.microsoft.com/office/drawing/2015/9/8/chartex" xmlns:cx2="http://schemas.microsoft.com/office/drawing/2015/10/21/chartex" xmlns:cx3="http://schemas.microsoft.com/office/drawing/2016/5/9/chartex" xmlns:cx4="http://schemas.microsoft.com/office/drawing/2016/5/10/chartex" xmlns:cx5="http://schemas.microsoft.com/office/drawing/2016/5/11/chartex" xmlns:cx6="http://schemas.microsoft.com/office/drawing/2016/5/12/chartex" xmlns:cx7="http://schemas.microsoft.com/office/drawing/2016/5/13/chartex" xmlns:cx8="http://schemas.microsoft.com/office/drawing/2016/5/14/chartex" xmlns:mc="http://schemas.openxmlformats.org/markup-compatibility/2006" xmlns:aink="http://schemas.microsoft.com/office/drawing/2016/ink" xmlns:am3d="http://schemas.microsoft.com/office/drawing/2017/model3d" xmlns:o="urn:schemas-microsoft-com:office:office" xmlns:oel="http://schemas.microsoft.com/office/2019/extlst" xmlns:r="http://schemas.openxmlformats.org/officeDocument/2006/relationships" xmlns:m="http://schemas.openxmlformats.org/officeDocument/2006/math" xmlns:v="urn:schemas-microsoft-com:vml" xmlns:wp14="http://schemas.microsoft.com/office/word/2010/wordprocessingDrawing" xmlns:wp="http://schemas.openxmlformats.org/drawingml/2006/wordprocessingDrawing" xmlns:w10="urn:schemas-microsoft-com:office:word" xmlns:w="http://schemas.openxmlformats.org/wordprocessingml/2006/main" xmlns:w14="http://schemas.microsoft.com/office/word/2010/wordml" xmlns:w15="http://schemas.microsoft.com/office/word/2012/wordml" xmlns:w16cex="http://schemas.microsoft.com/office/word/2018/wordml/cex" xmlns:w16cid="http://schemas.microsoft.com/office/word/2016/wordml/cid" xmlns:w16="http://schemas.microsoft.com/office/word/2018/wordml" xmlns:w16du="http://schemas.microsoft.com/office/word/2023/wordml/word16du" xmlns:w16sdtdh="http://schemas.microsoft.com/office/word/2020/wordml/sdtdatahash" xmlns:w16sdtfl="http://schemas.microsoft.com/office/word/2024/wordml/sdtformatlock" xmlns:w16se="http://schemas.microsoft.com/office/word/2015/wordml/symex" xmlns:wpg="http://schemas.microsoft.com/office/word/2010/wordprocessingGroup" xmlns:wpi="http://schemas.microsoft.com/office/word/2010/wordprocessingInk" xmlns:wne="http://schemas.microsoft.com/office/word/2006/wordml" xmlns:wps="http://schemas.microsoft.com/office/word/2010/wordprocessingShape" mc:Ignorable="w14 w15 w16se w16cid w16 w16cex w16sdtdh w16sdtfl w16du wp14">
   <w:endnote w:type="separator" w:id="-1">
     <w:p>
       <w:pPr>
@@ -5810,7 +5837,7 @@
 </file>
 
 <file path=word/footer1.xml><?xml version="1.0" encoding="utf-8"?>
-<w:ftr xmlns:wpc="http://schemas.microsoft.com/office/word/2010/wordprocessingCanvas" xmlns:cx="http://schemas.microsoft.com/office/drawing/2014/chartex" xmlns:cx1="http://schemas.microsoft.com/office/drawing/2015/9/8/chartex" xmlns:cx2="http://schemas.microsoft.com/office/drawing/2015/10/21/chartex" xmlns:cx3="http://schemas.microsoft.com/office/drawing/2016/5/9/chartex" xmlns:cx4="http://schemas.microsoft.com/office/drawing/2016/5/10/chartex" xmlns:cx5="http://schemas.microsoft.com/office/drawing/2016/5/11/chartex" xmlns:cx6="http://schemas.microsoft.com/office/drawing/2016/5/12/chartex" xmlns:cx7="http://schemas.microsoft.com/office/drawing/2016/5/13/chartex" xmlns:cx8="http://schemas.microsoft.com/office/drawing/2016/5/14/chartex" xmlns:mc="http://schemas.openxmlformats.org/markup-compatibility/2006" xmlns:aink="http://schemas.microsoft.com/office/drawing/2016/ink" xmlns:am3d="http://schemas.microsoft.com/office/drawing/2017/model3d" xmlns:o="urn:schemas-microsoft-com:office:office" xmlns:r="http://schemas.openxmlformats.org/officeDocument/2006/relationships" xmlns:m="http://schemas.openxmlformats.org/officeDocument/2006/math" xmlns:v="urn:schemas-microsoft-com:vml" xmlns:wp14="http://schemas.microsoft.com/office/word/2010/wordprocessingDrawing" xmlns:wp="http://schemas.openxmlformats.org/drawingml/2006/wordprocessingDrawing" xmlns:w10="urn:schemas-microsoft-com:office:word" xmlns:w="http://schemas.openxmlformats.org/wordprocessingml/2006/main" xmlns:w14="http://schemas.microsoft.com/office/word/2010/wordml" xmlns:w15="http://schemas.microsoft.com/office/word/2012/wordml" xmlns:w16cid="http://schemas.microsoft.com/office/word/2016/wordml/cid" xmlns:w16se="http://schemas.microsoft.com/office/word/2015/wordml/symex" xmlns:wpg="http://schemas.microsoft.com/office/word/2010/wordprocessingGroup" xmlns:wpi="http://schemas.microsoft.com/office/word/2010/wordprocessingInk" xmlns:wne="http://schemas.microsoft.com/office/word/2006/wordml" xmlns:wps="http://schemas.microsoft.com/office/word/2010/wordprocessingShape" mc:Ignorable="w14 w15 w16se w16cid wp14">
+<w:ftr xmlns:wpc="http://schemas.microsoft.com/office/word/2010/wordprocessingCanvas" xmlns:cx="http://schemas.microsoft.com/office/drawing/2014/chartex" xmlns:cx1="http://schemas.microsoft.com/office/drawing/2015/9/8/chartex" xmlns:cx2="http://schemas.microsoft.com/office/drawing/2015/10/21/chartex" xmlns:cx3="http://schemas.microsoft.com/office/drawing/2016/5/9/chartex" xmlns:cx4="http://schemas.microsoft.com/office/drawing/2016/5/10/chartex" xmlns:cx5="http://schemas.microsoft.com/office/drawing/2016/5/11/chartex" xmlns:cx6="http://schemas.microsoft.com/office/drawing/2016/5/12/chartex" xmlns:cx7="http://schemas.microsoft.com/office/drawing/2016/5/13/chartex" xmlns:cx8="http://schemas.microsoft.com/office/drawing/2016/5/14/chartex" xmlns:mc="http://schemas.openxmlformats.org/markup-compatibility/2006" xmlns:aink="http://schemas.microsoft.com/office/drawing/2016/ink" xmlns:am3d="http://schemas.microsoft.com/office/drawing/2017/model3d" xmlns:o="urn:schemas-microsoft-com:office:office" xmlns:oel="http://schemas.microsoft.com/office/2019/extlst" xmlns:r="http://schemas.openxmlformats.org/officeDocument/2006/relationships" xmlns:m="http://schemas.openxmlformats.org/officeDocument/2006/math" xmlns:v="urn:schemas-microsoft-com:vml" xmlns:wp14="http://schemas.microsoft.com/office/word/2010/wordprocessingDrawing" xmlns:wp="http://schemas.openxmlformats.org/drawingml/2006/wordprocessingDrawing" xmlns:w10="urn:schemas-microsoft-com:office:word" xmlns:w="http://schemas.openxmlformats.org/wordprocessingml/2006/main" xmlns:w14="http://schemas.microsoft.com/office/word/2010/wordml" xmlns:w15="http://schemas.microsoft.com/office/word/2012/wordml" xmlns:w16cex="http://schemas.microsoft.com/office/word/2018/wordml/cex" xmlns:w16cid="http://schemas.microsoft.com/office/word/2016/wordml/cid" xmlns:w16="http://schemas.microsoft.com/office/word/2018/wordml" xmlns:w16du="http://schemas.microsoft.com/office/word/2023/wordml/word16du" xmlns:w16sdtdh="http://schemas.microsoft.com/office/word/2020/wordml/sdtdatahash" xmlns:w16sdtfl="http://schemas.microsoft.com/office/word/2024/wordml/sdtformatlock" xmlns:w16se="http://schemas.microsoft.com/office/word/2015/wordml/symex" xmlns:wpg="http://schemas.microsoft.com/office/word/2010/wordprocessingGroup" xmlns:wpi="http://schemas.microsoft.com/office/word/2010/wordprocessingInk" xmlns:wne="http://schemas.microsoft.com/office/word/2006/wordml" xmlns:wps="http://schemas.microsoft.com/office/word/2010/wordprocessingShape" mc:Ignorable="w14 w15 w16se w16cid w16 w16cex w16sdtdh w16sdtfl w16du wp14">
   <w:sdt>
     <w:sdtPr>
       <w:id w:val="-1154669094"/>
@@ -5852,7 +5879,7 @@
 </file>
 
 <file path=word/footer2.xml><?xml version="1.0" encoding="utf-8"?>
-<w:ftr xmlns:wpc="http://schemas.microsoft.com/office/word/2010/wordprocessingCanvas" xmlns:cx="http://schemas.microsoft.com/office/drawing/2014/chartex" xmlns:cx1="http://schemas.microsoft.com/office/drawing/2015/9/8/chartex" xmlns:cx2="http://schemas.microsoft.com/office/drawing/2015/10/21/chartex" xmlns:cx3="http://schemas.microsoft.com/office/drawing/2016/5/9/chartex" xmlns:cx4="http://schemas.microsoft.com/office/drawing/2016/5/10/chartex" xmlns:cx5="http://schemas.microsoft.com/office/drawing/2016/5/11/chartex" xmlns:cx6="http://schemas.microsoft.com/office/drawing/2016/5/12/chartex" xmlns:cx7="http://schemas.microsoft.com/office/drawing/2016/5/13/chartex" xmlns:cx8="http://schemas.microsoft.com/office/drawing/2016/5/14/chartex" xmlns:mc="http://schemas.openxmlformats.org/markup-compatibility/2006" xmlns:aink="http://schemas.microsoft.com/office/drawing/2016/ink" xmlns:am3d="http://schemas.microsoft.com/office/drawing/2017/model3d" xmlns:o="urn:schemas-microsoft-com:office:office" xmlns:r="http://schemas.openxmlformats.org/officeDocument/2006/relationships" xmlns:m="http://schemas.openxmlformats.org/officeDocument/2006/math" xmlns:v="urn:schemas-microsoft-com:vml" xmlns:wp14="http://schemas.microsoft.com/office/word/2010/wordprocessingDrawing" xmlns:wp="http://schemas.openxmlformats.org/drawingml/2006/wordprocessingDrawing" xmlns:w10="urn:schemas-microsoft-com:office:word" xmlns:w="http://schemas.openxmlformats.org/wordprocessingml/2006/main" xmlns:w14="http://schemas.microsoft.com/office/word/2010/wordml" xmlns:w15="http://schemas.microsoft.com/office/word/2012/wordml" xmlns:w16cid="http://schemas.microsoft.com/office/word/2016/wordml/cid" xmlns:w16se="http://schemas.microsoft.com/office/word/2015/wordml/symex" xmlns:wpg="http://schemas.microsoft.com/office/word/2010/wordprocessingGroup" xmlns:wpi="http://schemas.microsoft.com/office/word/2010/wordprocessingInk" xmlns:wne="http://schemas.microsoft.com/office/word/2006/wordml" xmlns:wps="http://schemas.microsoft.com/office/word/2010/wordprocessingShape" mc:Ignorable="w14 w15 w16se w16cid wp14">
+<w:ftr xmlns:wpc="http://schemas.microsoft.com/office/word/2010/wordprocessingCanvas" xmlns:cx="http://schemas.microsoft.com/office/drawing/2014/chartex" xmlns:cx1="http://schemas.microsoft.com/office/drawing/2015/9/8/chartex" xmlns:cx2="http://schemas.microsoft.com/office/drawing/2015/10/21/chartex" xmlns:cx3="http://schemas.microsoft.com/office/drawing/2016/5/9/chartex" xmlns:cx4="http://schemas.microsoft.com/office/drawing/2016/5/10/chartex" xmlns:cx5="http://schemas.microsoft.com/office/drawing/2016/5/11/chartex" xmlns:cx6="http://schemas.microsoft.com/office/drawing/2016/5/12/chartex" xmlns:cx7="http://schemas.microsoft.com/office/drawing/2016/5/13/chartex" xmlns:cx8="http://schemas.microsoft.com/office/drawing/2016/5/14/chartex" xmlns:mc="http://schemas.openxmlformats.org/markup-compatibility/2006" xmlns:aink="http://schemas.microsoft.com/office/drawing/2016/ink" xmlns:am3d="http://schemas.microsoft.com/office/drawing/2017/model3d" xmlns:o="urn:schemas-microsoft-com:office:office" xmlns:oel="http://schemas.microsoft.com/office/2019/extlst" xmlns:r="http://schemas.openxmlformats.org/officeDocument/2006/relationships" xmlns:m="http://schemas.openxmlformats.org/officeDocument/2006/math" xmlns:v="urn:schemas-microsoft-com:vml" xmlns:wp14="http://schemas.microsoft.com/office/word/2010/wordprocessingDrawing" xmlns:wp="http://schemas.openxmlformats.org/drawingml/2006/wordprocessingDrawing" xmlns:w10="urn:schemas-microsoft-com:office:word" xmlns:w="http://schemas.openxmlformats.org/wordprocessingml/2006/main" xmlns:w14="http://schemas.microsoft.com/office/word/2010/wordml" xmlns:w15="http://schemas.microsoft.com/office/word/2012/wordml" xmlns:w16cex="http://schemas.microsoft.com/office/word/2018/wordml/cex" xmlns:w16cid="http://schemas.microsoft.com/office/word/2016/wordml/cid" xmlns:w16="http://schemas.microsoft.com/office/word/2018/wordml" xmlns:w16du="http://schemas.microsoft.com/office/word/2023/wordml/word16du" xmlns:w16sdtdh="http://schemas.microsoft.com/office/word/2020/wordml/sdtdatahash" xmlns:w16sdtfl="http://schemas.microsoft.com/office/word/2024/wordml/sdtformatlock" xmlns:w16se="http://schemas.microsoft.com/office/word/2015/wordml/symex" xmlns:wpg="http://schemas.microsoft.com/office/word/2010/wordprocessingGroup" xmlns:wpi="http://schemas.microsoft.com/office/word/2010/wordprocessingInk" xmlns:wne="http://schemas.microsoft.com/office/word/2006/wordml" xmlns:wps="http://schemas.microsoft.com/office/word/2010/wordprocessingShape" mc:Ignorable="w14 w15 w16se w16cid w16 w16cex w16sdtdh w16sdtfl w16du wp14">
   <w:sdt>
     <w:sdtPr>
       <w:id w:val="748316755"/>
@@ -5894,7 +5921,7 @@
 </file>
 
 <file path=word/footnotes.xml><?xml version="1.0" encoding="utf-8"?>
-<w:footnotes xmlns:wpc="http://schemas.microsoft.com/office/word/2010/wordprocessingCanvas" xmlns:cx="http://schemas.microsoft.com/office/drawing/2014/chartex" xmlns:cx1="http://schemas.microsoft.com/office/drawing/2015/9/8/chartex" xmlns:cx2="http://schemas.microsoft.com/office/drawing/2015/10/21/chartex" xmlns:cx3="http://schemas.microsoft.com/office/drawing/2016/5/9/chartex" xmlns:cx4="http://schemas.microsoft.com/office/drawing/2016/5/10/chartex" xmlns:cx5="http://schemas.microsoft.com/office/drawing/2016/5/11/chartex" xmlns:cx6="http://schemas.microsoft.com/office/drawing/2016/5/12/chartex" xmlns:cx7="http://schemas.microsoft.com/office/drawing/2016/5/13/chartex" xmlns:cx8="http://schemas.microsoft.com/office/drawing/2016/5/14/chartex" xmlns:mc="http://schemas.openxmlformats.org/markup-compatibility/2006" xmlns:aink="http://schemas.microsoft.com/office/drawing/2016/ink" xmlns:am3d="http://schemas.microsoft.com/office/drawing/2017/model3d" xmlns:o="urn:schemas-microsoft-com:office:office" xmlns:r="http://schemas.openxmlformats.org/officeDocument/2006/relationships" xmlns:m="http://schemas.openxmlformats.org/officeDocument/2006/math" xmlns:v="urn:schemas-microsoft-com:vml" xmlns:wp14="http://schemas.microsoft.com/office/word/2010/wordprocessingDrawing" xmlns:wp="http://schemas.openxmlformats.org/drawingml/2006/wordprocessingDrawing" xmlns:w10="urn:schemas-microsoft-com:office:word" xmlns:w="http://schemas.openxmlformats.org/wordprocessingml/2006/main" xmlns:w14="http://schemas.microsoft.com/office/word/2010/wordml" xmlns:w15="http://schemas.microsoft.com/office/word/2012/wordml" xmlns:w16cid="http://schemas.microsoft.com/office/word/2016/wordml/cid" xmlns:w16se="http://schemas.microsoft.com/office/word/2015/wordml/symex" xmlns:wpg="http://schemas.microsoft.com/office/word/2010/wordprocessingGroup" xmlns:wpi="http://schemas.microsoft.com/office/word/2010/wordprocessingInk" xmlns:wne="http://schemas.microsoft.com/office/word/2006/wordml" xmlns:wps="http://schemas.microsoft.com/office/word/2010/wordprocessingShape" mc:Ignorable="w14 w15 w16se w16cid wp14">
+<w:footnotes xmlns:wpc="http://schemas.microsoft.com/office/word/2010/wordprocessingCanvas" xmlns:cx="http://schemas.microsoft.com/office/drawing/2014/chartex" xmlns:cx1="http://schemas.microsoft.com/office/drawing/2015/9/8/chartex" xmlns:cx2="http://schemas.microsoft.com/office/drawing/2015/10/21/chartex" xmlns:cx3="http://schemas.microsoft.com/office/drawing/2016/5/9/chartex" xmlns:cx4="http://schemas.microsoft.com/office/drawing/2016/5/10/chartex" xmlns:cx5="http://schemas.microsoft.com/office/drawing/2016/5/11/chartex" xmlns:cx6="http://schemas.microsoft.com/office/drawing/2016/5/12/chartex" xmlns:cx7="http://schemas.microsoft.com/office/drawing/2016/5/13/chartex" xmlns:cx8="http://schemas.microsoft.com/office/drawing/2016/5/14/chartex" xmlns:mc="http://schemas.openxmlformats.org/markup-compatibility/2006" xmlns:aink="http://schemas.microsoft.com/office/drawing/2016/ink" xmlns:am3d="http://schemas.microsoft.com/office/drawing/2017/model3d" xmlns:o="urn:schemas-microsoft-com:office:office" xmlns:oel="http://schemas.microsoft.com/office/2019/extlst" xmlns:r="http://schemas.openxmlformats.org/officeDocument/2006/relationships" xmlns:m="http://schemas.openxmlformats.org/officeDocument/2006/math" xmlns:v="urn:schemas-microsoft-com:vml" xmlns:wp14="http://schemas.microsoft.com/office/word/2010/wordprocessingDrawing" xmlns:wp="http://schemas.openxmlformats.org/drawingml/2006/wordprocessingDrawing" xmlns:w10="urn:schemas-microsoft-com:office:word" xmlns:w="http://schemas.openxmlformats.org/wordprocessingml/2006/main" xmlns:w14="http://schemas.microsoft.com/office/word/2010/wordml" xmlns:w15="http://schemas.microsoft.com/office/word/2012/wordml" xmlns:w16cex="http://schemas.microsoft.com/office/word/2018/wordml/cex" xmlns:w16cid="http://schemas.microsoft.com/office/word/2016/wordml/cid" xmlns:w16="http://schemas.microsoft.com/office/word/2018/wordml" xmlns:w16du="http://schemas.microsoft.com/office/word/2023/wordml/word16du" xmlns:w16sdtdh="http://schemas.microsoft.com/office/word/2020/wordml/sdtdatahash" xmlns:w16sdtfl="http://schemas.microsoft.com/office/word/2024/wordml/sdtformatlock" xmlns:w16se="http://schemas.microsoft.com/office/word/2015/wordml/symex" xmlns:wpg="http://schemas.microsoft.com/office/word/2010/wordprocessingGroup" xmlns:wpi="http://schemas.microsoft.com/office/word/2010/wordprocessingInk" xmlns:wne="http://schemas.microsoft.com/office/word/2006/wordml" xmlns:wps="http://schemas.microsoft.com/office/word/2010/wordprocessingShape" mc:Ignorable="w14 w15 w16se w16cid w16 w16cex w16sdtdh w16sdtfl w16du wp14">
   <w:footnote w:type="separator" w:id="-1">
     <w:p>
       <w:pPr>
@@ -5919,7 +5946,7 @@
 </file>
 
 <file path=word/numbering.xml><?xml version="1.0" encoding="utf-8"?>
-<w:numbering xmlns:wpc="http://schemas.microsoft.com/office/word/2010/wordprocessingCanvas" xmlns:cx="http://schemas.microsoft.com/office/drawing/2014/chartex" xmlns:cx1="http://schemas.microsoft.com/office/drawing/2015/9/8/chartex" xmlns:cx2="http://schemas.microsoft.com/office/drawing/2015/10/21/chartex" xmlns:cx3="http://schemas.microsoft.com/office/drawing/2016/5/9/chartex" xmlns:cx4="http://schemas.microsoft.com/office/drawing/2016/5/10/chartex" xmlns:cx5="http://schemas.microsoft.com/office/drawing/2016/5/11/chartex" xmlns:cx6="http://schemas.microsoft.com/office/drawing/2016/5/12/chartex" xmlns:cx7="http://schemas.microsoft.com/office/drawing/2016/5/13/chartex" xmlns:cx8="http://schemas.microsoft.com/office/drawing/2016/5/14/chartex" xmlns:mc="http://schemas.openxmlformats.org/markup-compatibility/2006" xmlns:aink="http://schemas.microsoft.com/office/drawing/2016/ink" xmlns:am3d="http://schemas.microsoft.com/office/drawing/2017/model3d" xmlns:o="urn:schemas-microsoft-com:office:office" xmlns:r="http://schemas.openxmlformats.org/officeDocument/2006/relationships" xmlns:m="http://schemas.openxmlformats.org/officeDocument/2006/math" xmlns:v="urn:schemas-microsoft-com:vml" xmlns:wp14="http://schemas.microsoft.com/office/word/2010/wordprocessingDrawing" xmlns:wp="http://schemas.openxmlformats.org/drawingml/2006/wordprocessingDrawing" xmlns:w10="urn:schemas-microsoft-com:office:word" xmlns:w="http://schemas.openxmlformats.org/wordprocessingml/2006/main" xmlns:w14="http://schemas.microsoft.com/office/word/2010/wordml" xmlns:w15="http://schemas.microsoft.com/office/word/2012/wordml" xmlns:w16cid="http://schemas.microsoft.com/office/word/2016/wordml/cid" xmlns:w16se="http://schemas.microsoft.com/office/word/2015/wordml/symex" xmlns:wpg="http://schemas.microsoft.com/office/word/2010/wordprocessingGroup" xmlns:wpi="http://schemas.microsoft.com/office/word/2010/wordprocessingInk" xmlns:wne="http://schemas.microsoft.com/office/word/2006/wordml" xmlns:wps="http://schemas.microsoft.com/office/word/2010/wordprocessingShape" mc:Ignorable="w14 w15 w16se w16cid wp14">
+<w:numbering xmlns:wpc="http://schemas.microsoft.com/office/word/2010/wordprocessingCanvas" xmlns:cx="http://schemas.microsoft.com/office/drawing/2014/chartex" xmlns:cx1="http://schemas.microsoft.com/office/drawing/2015/9/8/chartex" xmlns:cx2="http://schemas.microsoft.com/office/drawing/2015/10/21/chartex" xmlns:cx3="http://schemas.microsoft.com/office/drawing/2016/5/9/chartex" xmlns:cx4="http://schemas.microsoft.com/office/drawing/2016/5/10/chartex" xmlns:cx5="http://schemas.microsoft.com/office/drawing/2016/5/11/chartex" xmlns:cx6="http://schemas.microsoft.com/office/drawing/2016/5/12/chartex" xmlns:cx7="http://schemas.microsoft.com/office/drawing/2016/5/13/chartex" xmlns:cx8="http://schemas.microsoft.com/office/drawing/2016/5/14/chartex" xmlns:mc="http://schemas.openxmlformats.org/markup-compatibility/2006" xmlns:aink="http://schemas.microsoft.com/office/drawing/2016/ink" xmlns:am3d="http://schemas.microsoft.com/office/drawing/2017/model3d" xmlns:o="urn:schemas-microsoft-com:office:office" xmlns:oel="http://schemas.microsoft.com/office/2019/extlst" xmlns:r="http://schemas.openxmlformats.org/officeDocument/2006/relationships" xmlns:m="http://schemas.openxmlformats.org/officeDocument/2006/math" xmlns:v="urn:schemas-microsoft-com:vml" xmlns:wp14="http://schemas.microsoft.com/office/word/2010/wordprocessingDrawing" xmlns:wp="http://schemas.openxmlformats.org/drawingml/2006/wordprocessingDrawing" xmlns:w10="urn:schemas-microsoft-com:office:word" xmlns:w="http://schemas.openxmlformats.org/wordprocessingml/2006/main" xmlns:w14="http://schemas.microsoft.com/office/word/2010/wordml" xmlns:w15="http://schemas.microsoft.com/office/word/2012/wordml" xmlns:w16cex="http://schemas.microsoft.com/office/word/2018/wordml/cex" xmlns:w16cid="http://schemas.microsoft.com/office/word/2016/wordml/cid" xmlns:w16="http://schemas.microsoft.com/office/word/2018/wordml" xmlns:w16du="http://schemas.microsoft.com/office/word/2023/wordml/word16du" xmlns:w16sdtdh="http://schemas.microsoft.com/office/word/2020/wordml/sdtdatahash" xmlns:w16sdtfl="http://schemas.microsoft.com/office/word/2024/wordml/sdtformatlock" xmlns:w16se="http://schemas.microsoft.com/office/word/2015/wordml/symex" xmlns:wpg="http://schemas.microsoft.com/office/word/2010/wordprocessingGroup" xmlns:wpi="http://schemas.microsoft.com/office/word/2010/wordprocessingInk" xmlns:wne="http://schemas.microsoft.com/office/word/2006/wordml" xmlns:wps="http://schemas.microsoft.com/office/word/2010/wordprocessingShape" mc:Ignorable="w14 w15 w16se w16cid w16 w16cex w16sdtdh w16sdtfl w16du wp14">
   <w:abstractNum w:abstractNumId="0" w15:restartNumberingAfterBreak="0">
     <w:nsid w:val="02151B99"/>
     <w:multiLevelType w:val="multilevel"/>
@@ -7705,62 +7732,62 @@
       </w:pPr>
     </w:lvl>
   </w:abstractNum>
-  <w:num w:numId="1">
+  <w:num w:numId="1" w16cid:durableId="445851774">
     <w:abstractNumId w:val="16"/>
   </w:num>
-  <w:num w:numId="2">
+  <w:num w:numId="2" w16cid:durableId="1819958717">
     <w:abstractNumId w:val="3"/>
   </w:num>
-  <w:num w:numId="3">
+  <w:num w:numId="3" w16cid:durableId="1178080098">
     <w:abstractNumId w:val="9"/>
   </w:num>
-  <w:num w:numId="4">
+  <w:num w:numId="4" w16cid:durableId="481971284">
     <w:abstractNumId w:val="0"/>
   </w:num>
-  <w:num w:numId="5">
+  <w:num w:numId="5" w16cid:durableId="760414296">
     <w:abstractNumId w:val="12"/>
   </w:num>
-  <w:num w:numId="6">
+  <w:num w:numId="6" w16cid:durableId="357632687">
     <w:abstractNumId w:val="10"/>
   </w:num>
-  <w:num w:numId="7">
+  <w:num w:numId="7" w16cid:durableId="241767168">
     <w:abstractNumId w:val="5"/>
   </w:num>
-  <w:num w:numId="8">
+  <w:num w:numId="8" w16cid:durableId="1652054020">
     <w:abstractNumId w:val="7"/>
   </w:num>
-  <w:num w:numId="9">
+  <w:num w:numId="9" w16cid:durableId="67651602">
     <w:abstractNumId w:val="2"/>
   </w:num>
-  <w:num w:numId="10">
+  <w:num w:numId="10" w16cid:durableId="1268386341">
     <w:abstractNumId w:val="11"/>
   </w:num>
-  <w:num w:numId="11">
+  <w:num w:numId="11" w16cid:durableId="665204109">
     <w:abstractNumId w:val="1"/>
   </w:num>
-  <w:num w:numId="12">
+  <w:num w:numId="12" w16cid:durableId="90048308">
     <w:abstractNumId w:val="4"/>
   </w:num>
-  <w:num w:numId="13">
+  <w:num w:numId="13" w16cid:durableId="613370814">
     <w:abstractNumId w:val="6"/>
   </w:num>
-  <w:num w:numId="14">
+  <w:num w:numId="14" w16cid:durableId="276061129">
     <w:abstractNumId w:val="8"/>
   </w:num>
-  <w:num w:numId="15">
+  <w:num w:numId="15" w16cid:durableId="700591093">
     <w:abstractNumId w:val="14"/>
   </w:num>
-  <w:num w:numId="16">
+  <w:num w:numId="16" w16cid:durableId="94639212">
     <w:abstractNumId w:val="15"/>
   </w:num>
-  <w:num w:numId="17">
+  <w:num w:numId="17" w16cid:durableId="462499289">
     <w:abstractNumId w:val="13"/>
   </w:num>
 </w:numbering>
 </file>
 
 <file path=word/styles.xml><?xml version="1.0" encoding="utf-8"?>
-<w:styles xmlns:mc="http://schemas.openxmlformats.org/markup-compatibility/2006" xmlns:r="http://schemas.openxmlformats.org/officeDocument/2006/relationships" xmlns:w="http://schemas.openxmlformats.org/wordprocessingml/2006/main" xmlns:w14="http://schemas.microsoft.com/office/word/2010/wordml" xmlns:w15="http://schemas.microsoft.com/office/word/2012/wordml" xmlns:w16cid="http://schemas.microsoft.com/office/word/2016/wordml/cid" xmlns:w16se="http://schemas.microsoft.com/office/word/2015/wordml/symex" mc:Ignorable="w14 w15 w16se w16cid">
+<w:styles xmlns:mc="http://schemas.openxmlformats.org/markup-compatibility/2006" xmlns:r="http://schemas.openxmlformats.org/officeDocument/2006/relationships" xmlns:w="http://schemas.openxmlformats.org/wordprocessingml/2006/main" xmlns:w14="http://schemas.microsoft.com/office/word/2010/wordml" xmlns:w15="http://schemas.microsoft.com/office/word/2012/wordml" xmlns:w16cex="http://schemas.microsoft.com/office/word/2018/wordml/cex" xmlns:w16cid="http://schemas.microsoft.com/office/word/2016/wordml/cid" xmlns:w16="http://schemas.microsoft.com/office/word/2018/wordml" xmlns:w16du="http://schemas.microsoft.com/office/word/2023/wordml/word16du" xmlns:w16sdtdh="http://schemas.microsoft.com/office/word/2020/wordml/sdtdatahash" xmlns:w16sdtfl="http://schemas.microsoft.com/office/word/2024/wordml/sdtformatlock" xmlns:w16se="http://schemas.microsoft.com/office/word/2015/wordml/symex" mc:Ignorable="w14 w15 w16se w16cid w16 w16cex w16sdtdh w16sdtfl w16du">
   <w:docDefaults>
     <w:rPrDefault>
       <w:rPr>
@@ -7778,7 +7805,7 @@
       </w:pPr>
     </w:pPrDefault>
   </w:docDefaults>
-  <w:latentStyles w:defLockedState="0" w:defUIPriority="99" w:defSemiHidden="0" w:defUnhideWhenUsed="0" w:defQFormat="0" w:count="375">
+  <w:latentStyles w:defLockedState="0" w:defUIPriority="99" w:defSemiHidden="0" w:defUnhideWhenUsed="0" w:defQFormat="0" w:count="376">
     <w:lsdException w:name="Normal" w:uiPriority="0" w:qFormat="1"/>
     <w:lsdException w:name="heading 1" w:uiPriority="9" w:qFormat="1"/>
     <w:lsdException w:name="heading 2" w:semiHidden="1" w:uiPriority="9" w:unhideWhenUsed="1" w:qFormat="1"/>
@@ -8154,11 +8181,12 @@
     <w:lsdException w:name="Smart Hyperlink" w:semiHidden="1" w:unhideWhenUsed="1"/>
     <w:lsdException w:name="Hashtag" w:semiHidden="1" w:unhideWhenUsed="1"/>
     <w:lsdException w:name="Unresolved Mention" w:semiHidden="1" w:unhideWhenUsed="1"/>
+    <w:lsdException w:name="Smart Link" w:semiHidden="1" w:unhideWhenUsed="1"/>
   </w:latentStyles>
   <w:style w:type="paragraph" w:default="1" w:styleId="Normal">
     <w:name w:val="Normal"/>
     <w:qFormat/>
-    <w:rsid w:val="00A12793"/>
+    <w:rsid w:val="007414E3"/>
   </w:style>
   <w:style w:type="paragraph" w:styleId="Ttulo1">
     <w:name w:val="heading 1"/>

</xml_diff>